<commit_message>
Added a Few other Algorithms
</commit_message>
<xml_diff>
--- a/LAB FILE.docx
+++ b/LAB FILE.docx
@@ -180,6 +180,7 @@
             <w:dataBinding w:prefixMappings="xmlns:ns0='http://purl.org/dc/elements/1.1/' xmlns:ns1='http://schemas.openxmlformats.org/package/2006/metadata/core-properties' " w:xpath="/ns1:coreProperties[1]/ns0:subject[1]" w:storeItemID="{6C3C8BC8-F283-45AE-878A-BAB7291924A1}"/>
             <w:text/>
           </w:sdtPr>
+          <w:sdtEndPr/>
           <w:sdtContent>
             <w:p>
               <w:pPr>
@@ -295,6 +296,7 @@
                                     <w:calendar w:val="gregorian"/>
                                   </w:date>
                                 </w:sdtPr>
+                                <w:sdtEndPr/>
                                 <w:sdtContent>
                                   <w:p>
                                     <w:pPr>
@@ -340,6 +342,7 @@
                                     <w:dataBinding w:prefixMappings="xmlns:ns0='http://schemas.openxmlformats.org/officeDocument/2006/extended-properties' " w:xpath="/ns0:Properties[1]/ns0:Company[1]" w:storeItemID="{6668398D-A668-4E3E-A5EB-62B293D839F1}"/>
                                     <w:text/>
                                   </w:sdtPr>
+                                  <w:sdtEndPr/>
                                   <w:sdtContent>
                                     <w:r>
                                       <w:rPr>
@@ -370,6 +373,7 @@
                                     <w:dataBinding w:prefixMappings="xmlns:ns0='http://schemas.microsoft.com/office/2006/coverPageProps' " w:xpath="/ns0:CoverPageProperties[1]/ns0:CompanyAddress[1]" w:storeItemID="{55AF091B-3C7A-41E3-B477-F2FDAA23CFDA}"/>
                                     <w:text/>
                                   </w:sdtPr>
+                                  <w:sdtEndPr/>
                                   <w:sdtContent>
                                     <w:r>
                                       <w:rPr>
@@ -429,6 +433,7 @@
                               <w:calendar w:val="gregorian"/>
                             </w:date>
                           </w:sdtPr>
+                          <w:sdtEndPr/>
                           <w:sdtContent>
                             <w:p>
                               <w:pPr>
@@ -474,6 +479,7 @@
                               <w:dataBinding w:prefixMappings="xmlns:ns0='http://schemas.openxmlformats.org/officeDocument/2006/extended-properties' " w:xpath="/ns0:Properties[1]/ns0:Company[1]" w:storeItemID="{6668398D-A668-4E3E-A5EB-62B293D839F1}"/>
                               <w:text/>
                             </w:sdtPr>
+                            <w:sdtEndPr/>
                             <w:sdtContent>
                               <w:r>
                                 <w:rPr>
@@ -504,6 +510,7 @@
                               <w:dataBinding w:prefixMappings="xmlns:ns0='http://schemas.microsoft.com/office/2006/coverPageProps' " w:xpath="/ns0:CoverPageProperties[1]/ns0:CompanyAddress[1]" w:storeItemID="{55AF091B-3C7A-41E3-B477-F2FDAA23CFDA}"/>
                               <w:text/>
                             </w:sdtPr>
+                            <w:sdtEndPr/>
                             <w:sdtContent>
                               <w:r>
                                 <w:rPr>
@@ -588,7 +595,837 @@
             <w:br w:type="page"/>
           </w:r>
         </w:p>
+        <w:p>
+          <w:pPr>
+            <w:pStyle w:val="Heading1"/>
+            <w:jc w:val="center"/>
+            <w:rPr>
+              <w:b/>
+              <w:sz w:val="52"/>
+              <w:u w:val="single"/>
+            </w:rPr>
+          </w:pPr>
+          <w:r>
+            <w:rPr>
+              <w:b/>
+              <w:sz w:val="52"/>
+              <w:u w:val="single"/>
+            </w:rPr>
+            <w:lastRenderedPageBreak/>
+            <w:t>INDEX</w:t>
+          </w:r>
+        </w:p>
         <w:p/>
+        <w:tbl>
+          <w:tblPr>
+            <w:tblStyle w:val="TableGrid"/>
+            <w:tblW w:w="9163" w:type="dxa"/>
+            <w:tblLook w:val="04A0" w:firstRow="1" w:lastRow="0" w:firstColumn="1" w:lastColumn="0" w:noHBand="0" w:noVBand="1"/>
+          </w:tblPr>
+          <w:tblGrid>
+            <w:gridCol w:w="1838"/>
+            <w:gridCol w:w="5103"/>
+            <w:gridCol w:w="2222"/>
+          </w:tblGrid>
+          <w:tr>
+            <w:trPr>
+              <w:trHeight w:val="952"/>
+            </w:trPr>
+            <w:tc>
+              <w:tcPr>
+                <w:tcW w:w="1838" w:type="dxa"/>
+              </w:tcPr>
+              <w:p>
+                <w:pPr>
+                  <w:jc w:val="center"/>
+                  <w:rPr>
+                    <w:sz w:val="32"/>
+                    <w:szCs w:val="32"/>
+                  </w:rPr>
+                </w:pPr>
+                <w:r>
+                  <w:rPr>
+                    <w:sz w:val="32"/>
+                    <w:szCs w:val="32"/>
+                  </w:rPr>
+                  <w:t>Sr. No.</w:t>
+                </w:r>
+              </w:p>
+            </w:tc>
+            <w:tc>
+              <w:tcPr>
+                <w:tcW w:w="5103" w:type="dxa"/>
+              </w:tcPr>
+              <w:p>
+                <w:pPr>
+                  <w:jc w:val="center"/>
+                  <w:rPr>
+                    <w:sz w:val="32"/>
+                    <w:szCs w:val="32"/>
+                  </w:rPr>
+                </w:pPr>
+                <w:r>
+                  <w:rPr>
+                    <w:sz w:val="32"/>
+                    <w:szCs w:val="32"/>
+                  </w:rPr>
+                  <w:t>Algorithm Name</w:t>
+                </w:r>
+              </w:p>
+            </w:tc>
+            <w:tc>
+              <w:tcPr>
+                <w:tcW w:w="2222" w:type="dxa"/>
+              </w:tcPr>
+              <w:p>
+                <w:pPr>
+                  <w:jc w:val="center"/>
+                  <w:rPr>
+                    <w:sz w:val="32"/>
+                    <w:szCs w:val="32"/>
+                  </w:rPr>
+                </w:pPr>
+                <w:r>
+                  <w:rPr>
+                    <w:sz w:val="32"/>
+                    <w:szCs w:val="32"/>
+                  </w:rPr>
+                  <w:t>Remarks</w:t>
+                </w:r>
+              </w:p>
+            </w:tc>
+          </w:tr>
+          <w:tr>
+            <w:trPr>
+              <w:trHeight w:val="952"/>
+            </w:trPr>
+            <w:tc>
+              <w:tcPr>
+                <w:tcW w:w="1838" w:type="dxa"/>
+              </w:tcPr>
+              <w:p>
+                <w:pPr>
+                  <w:jc w:val="right"/>
+                  <w:rPr>
+                    <w:sz w:val="32"/>
+                    <w:szCs w:val="32"/>
+                  </w:rPr>
+                </w:pPr>
+                <w:r>
+                  <w:rPr>
+                    <w:sz w:val="32"/>
+                    <w:szCs w:val="32"/>
+                  </w:rPr>
+                  <w:t>01</w:t>
+                </w:r>
+              </w:p>
+            </w:tc>
+            <w:tc>
+              <w:tcPr>
+                <w:tcW w:w="5103" w:type="dxa"/>
+              </w:tcPr>
+              <w:p>
+                <w:pPr>
+                  <w:rPr>
+                    <w:sz w:val="32"/>
+                    <w:szCs w:val="32"/>
+                  </w:rPr>
+                </w:pPr>
+                <w:r>
+                  <w:rPr>
+                    <w:sz w:val="32"/>
+                    <w:szCs w:val="32"/>
+                  </w:rPr>
+                  <w:t>Binary Search</w:t>
+                </w:r>
+              </w:p>
+            </w:tc>
+            <w:tc>
+              <w:tcPr>
+                <w:tcW w:w="2222" w:type="dxa"/>
+              </w:tcPr>
+              <w:p>
+                <w:pPr>
+                  <w:jc w:val="right"/>
+                  <w:rPr>
+                    <w:sz w:val="32"/>
+                    <w:szCs w:val="32"/>
+                  </w:rPr>
+                </w:pPr>
+              </w:p>
+            </w:tc>
+          </w:tr>
+          <w:tr>
+            <w:trPr>
+              <w:trHeight w:val="1039"/>
+            </w:trPr>
+            <w:tc>
+              <w:tcPr>
+                <w:tcW w:w="1838" w:type="dxa"/>
+              </w:tcPr>
+              <w:p>
+                <w:pPr>
+                  <w:jc w:val="right"/>
+                  <w:rPr>
+                    <w:sz w:val="32"/>
+                    <w:szCs w:val="32"/>
+                  </w:rPr>
+                </w:pPr>
+                <w:r>
+                  <w:rPr>
+                    <w:sz w:val="32"/>
+                    <w:szCs w:val="32"/>
+                  </w:rPr>
+                  <w:t>02</w:t>
+                </w:r>
+              </w:p>
+            </w:tc>
+            <w:tc>
+              <w:tcPr>
+                <w:tcW w:w="5103" w:type="dxa"/>
+              </w:tcPr>
+              <w:p>
+                <w:pPr>
+                  <w:rPr>
+                    <w:sz w:val="32"/>
+                    <w:szCs w:val="32"/>
+                  </w:rPr>
+                </w:pPr>
+                <w:r>
+                  <w:rPr>
+                    <w:sz w:val="32"/>
+                    <w:szCs w:val="32"/>
+                  </w:rPr>
+                  <w:t>Insertion Sort</w:t>
+                </w:r>
+              </w:p>
+            </w:tc>
+            <w:tc>
+              <w:tcPr>
+                <w:tcW w:w="2222" w:type="dxa"/>
+              </w:tcPr>
+              <w:p>
+                <w:pPr>
+                  <w:jc w:val="right"/>
+                  <w:rPr>
+                    <w:sz w:val="32"/>
+                    <w:szCs w:val="32"/>
+                  </w:rPr>
+                </w:pPr>
+              </w:p>
+            </w:tc>
+          </w:tr>
+          <w:tr>
+            <w:trPr>
+              <w:trHeight w:val="952"/>
+            </w:trPr>
+            <w:tc>
+              <w:tcPr>
+                <w:tcW w:w="1838" w:type="dxa"/>
+              </w:tcPr>
+              <w:p>
+                <w:pPr>
+                  <w:jc w:val="right"/>
+                  <w:rPr>
+                    <w:sz w:val="32"/>
+                    <w:szCs w:val="32"/>
+                  </w:rPr>
+                </w:pPr>
+                <w:r>
+                  <w:rPr>
+                    <w:sz w:val="32"/>
+                    <w:szCs w:val="32"/>
+                  </w:rPr>
+                  <w:t>03</w:t>
+                </w:r>
+              </w:p>
+            </w:tc>
+            <w:tc>
+              <w:tcPr>
+                <w:tcW w:w="5103" w:type="dxa"/>
+              </w:tcPr>
+              <w:p>
+                <w:pPr>
+                  <w:rPr>
+                    <w:sz w:val="32"/>
+                    <w:szCs w:val="32"/>
+                  </w:rPr>
+                </w:pPr>
+                <w:r>
+                  <w:rPr>
+                    <w:sz w:val="32"/>
+                    <w:szCs w:val="32"/>
+                  </w:rPr>
+                  <w:t>Bubble Sort</w:t>
+                </w:r>
+              </w:p>
+            </w:tc>
+            <w:tc>
+              <w:tcPr>
+                <w:tcW w:w="2222" w:type="dxa"/>
+              </w:tcPr>
+              <w:p>
+                <w:pPr>
+                  <w:jc w:val="right"/>
+                  <w:rPr>
+                    <w:sz w:val="32"/>
+                    <w:szCs w:val="32"/>
+                  </w:rPr>
+                </w:pPr>
+              </w:p>
+            </w:tc>
+          </w:tr>
+          <w:tr>
+            <w:trPr>
+              <w:trHeight w:val="952"/>
+            </w:trPr>
+            <w:tc>
+              <w:tcPr>
+                <w:tcW w:w="1838" w:type="dxa"/>
+              </w:tcPr>
+              <w:p>
+                <w:pPr>
+                  <w:jc w:val="right"/>
+                  <w:rPr>
+                    <w:sz w:val="32"/>
+                    <w:szCs w:val="32"/>
+                  </w:rPr>
+                </w:pPr>
+                <w:r>
+                  <w:rPr>
+                    <w:sz w:val="32"/>
+                    <w:szCs w:val="32"/>
+                  </w:rPr>
+                  <w:t>04</w:t>
+                </w:r>
+              </w:p>
+            </w:tc>
+            <w:tc>
+              <w:tcPr>
+                <w:tcW w:w="5103" w:type="dxa"/>
+              </w:tcPr>
+              <w:p>
+                <w:pPr>
+                  <w:rPr>
+                    <w:sz w:val="32"/>
+                    <w:szCs w:val="32"/>
+                  </w:rPr>
+                </w:pPr>
+                <w:r>
+                  <w:rPr>
+                    <w:sz w:val="32"/>
+                    <w:szCs w:val="32"/>
+                  </w:rPr>
+                  <w:t>Merge Sort</w:t>
+                </w:r>
+              </w:p>
+            </w:tc>
+            <w:tc>
+              <w:tcPr>
+                <w:tcW w:w="2222" w:type="dxa"/>
+              </w:tcPr>
+              <w:p>
+                <w:pPr>
+                  <w:jc w:val="right"/>
+                  <w:rPr>
+                    <w:sz w:val="32"/>
+                    <w:szCs w:val="32"/>
+                  </w:rPr>
+                </w:pPr>
+              </w:p>
+            </w:tc>
+          </w:tr>
+          <w:tr>
+            <w:trPr>
+              <w:trHeight w:val="952"/>
+            </w:trPr>
+            <w:tc>
+              <w:tcPr>
+                <w:tcW w:w="1838" w:type="dxa"/>
+              </w:tcPr>
+              <w:p>
+                <w:pPr>
+                  <w:jc w:val="right"/>
+                  <w:rPr>
+                    <w:sz w:val="32"/>
+                    <w:szCs w:val="32"/>
+                  </w:rPr>
+                </w:pPr>
+                <w:r>
+                  <w:rPr>
+                    <w:sz w:val="32"/>
+                    <w:szCs w:val="32"/>
+                  </w:rPr>
+                  <w:t>05</w:t>
+                </w:r>
+              </w:p>
+            </w:tc>
+            <w:tc>
+              <w:tcPr>
+                <w:tcW w:w="5103" w:type="dxa"/>
+              </w:tcPr>
+              <w:p>
+                <w:pPr>
+                  <w:rPr>
+                    <w:sz w:val="32"/>
+                    <w:szCs w:val="32"/>
+                  </w:rPr>
+                </w:pPr>
+                <w:r>
+                  <w:rPr>
+                    <w:sz w:val="32"/>
+                    <w:szCs w:val="32"/>
+                  </w:rPr>
+                  <w:t>Quick Sort</w:t>
+                </w:r>
+              </w:p>
+            </w:tc>
+            <w:tc>
+              <w:tcPr>
+                <w:tcW w:w="2222" w:type="dxa"/>
+              </w:tcPr>
+              <w:p>
+                <w:pPr>
+                  <w:jc w:val="right"/>
+                  <w:rPr>
+                    <w:sz w:val="32"/>
+                    <w:szCs w:val="32"/>
+                  </w:rPr>
+                </w:pPr>
+              </w:p>
+            </w:tc>
+          </w:tr>
+          <w:tr>
+            <w:trPr>
+              <w:trHeight w:val="1039"/>
+            </w:trPr>
+            <w:tc>
+              <w:tcPr>
+                <w:tcW w:w="1838" w:type="dxa"/>
+              </w:tcPr>
+              <w:p>
+                <w:pPr>
+                  <w:jc w:val="right"/>
+                  <w:rPr>
+                    <w:sz w:val="32"/>
+                    <w:szCs w:val="32"/>
+                  </w:rPr>
+                </w:pPr>
+                <w:r>
+                  <w:rPr>
+                    <w:sz w:val="32"/>
+                    <w:szCs w:val="32"/>
+                  </w:rPr>
+                  <w:t>06</w:t>
+                </w:r>
+              </w:p>
+            </w:tc>
+            <w:tc>
+              <w:tcPr>
+                <w:tcW w:w="5103" w:type="dxa"/>
+              </w:tcPr>
+              <w:p>
+                <w:pPr>
+                  <w:rPr>
+                    <w:sz w:val="32"/>
+                    <w:szCs w:val="32"/>
+                  </w:rPr>
+                </w:pPr>
+                <w:r>
+                  <w:rPr>
+                    <w:sz w:val="32"/>
+                    <w:szCs w:val="32"/>
+                  </w:rPr>
+                  <w:t>Heap Sort</w:t>
+                </w:r>
+              </w:p>
+            </w:tc>
+            <w:tc>
+              <w:tcPr>
+                <w:tcW w:w="2222" w:type="dxa"/>
+              </w:tcPr>
+              <w:p>
+                <w:pPr>
+                  <w:jc w:val="right"/>
+                  <w:rPr>
+                    <w:sz w:val="32"/>
+                    <w:szCs w:val="32"/>
+                  </w:rPr>
+                </w:pPr>
+              </w:p>
+            </w:tc>
+          </w:tr>
+          <w:tr>
+            <w:trPr>
+              <w:trHeight w:val="952"/>
+            </w:trPr>
+            <w:tc>
+              <w:tcPr>
+                <w:tcW w:w="1838" w:type="dxa"/>
+              </w:tcPr>
+              <w:p>
+                <w:pPr>
+                  <w:jc w:val="right"/>
+                  <w:rPr>
+                    <w:sz w:val="32"/>
+                    <w:szCs w:val="32"/>
+                  </w:rPr>
+                </w:pPr>
+                <w:r>
+                  <w:rPr>
+                    <w:sz w:val="32"/>
+                    <w:szCs w:val="32"/>
+                  </w:rPr>
+                  <w:t>07</w:t>
+                </w:r>
+              </w:p>
+            </w:tc>
+            <w:tc>
+              <w:tcPr>
+                <w:tcW w:w="5103" w:type="dxa"/>
+              </w:tcPr>
+              <w:p>
+                <w:pPr>
+                  <w:rPr>
+                    <w:sz w:val="32"/>
+                    <w:szCs w:val="32"/>
+                  </w:rPr>
+                </w:pPr>
+                <w:r>
+                  <w:rPr>
+                    <w:sz w:val="32"/>
+                    <w:szCs w:val="32"/>
+                  </w:rPr>
+                  <w:t>Radix Sort</w:t>
+                </w:r>
+              </w:p>
+            </w:tc>
+            <w:tc>
+              <w:tcPr>
+                <w:tcW w:w="2222" w:type="dxa"/>
+              </w:tcPr>
+              <w:p>
+                <w:pPr>
+                  <w:jc w:val="right"/>
+                  <w:rPr>
+                    <w:sz w:val="32"/>
+                    <w:szCs w:val="32"/>
+                  </w:rPr>
+                </w:pPr>
+              </w:p>
+            </w:tc>
+          </w:tr>
+          <w:tr>
+            <w:trPr>
+              <w:trHeight w:val="952"/>
+            </w:trPr>
+            <w:tc>
+              <w:tcPr>
+                <w:tcW w:w="1838" w:type="dxa"/>
+              </w:tcPr>
+              <w:p>
+                <w:pPr>
+                  <w:jc w:val="right"/>
+                  <w:rPr>
+                    <w:sz w:val="32"/>
+                    <w:szCs w:val="32"/>
+                  </w:rPr>
+                </w:pPr>
+                <w:r>
+                  <w:rPr>
+                    <w:sz w:val="32"/>
+                    <w:szCs w:val="32"/>
+                  </w:rPr>
+                  <w:t>08</w:t>
+                </w:r>
+              </w:p>
+            </w:tc>
+            <w:tc>
+              <w:tcPr>
+                <w:tcW w:w="5103" w:type="dxa"/>
+              </w:tcPr>
+              <w:p>
+                <w:pPr>
+                  <w:rPr>
+                    <w:sz w:val="32"/>
+                    <w:szCs w:val="32"/>
+                  </w:rPr>
+                </w:pPr>
+                <w:r>
+                  <w:rPr>
+                    <w:sz w:val="32"/>
+                    <w:szCs w:val="32"/>
+                  </w:rPr>
+                  <w:t>Prims and Kruskal’s</w:t>
+                </w:r>
+              </w:p>
+            </w:tc>
+            <w:tc>
+              <w:tcPr>
+                <w:tcW w:w="2222" w:type="dxa"/>
+              </w:tcPr>
+              <w:p>
+                <w:pPr>
+                  <w:jc w:val="right"/>
+                  <w:rPr>
+                    <w:sz w:val="32"/>
+                    <w:szCs w:val="32"/>
+                  </w:rPr>
+                </w:pPr>
+              </w:p>
+            </w:tc>
+          </w:tr>
+          <w:tr>
+            <w:trPr>
+              <w:trHeight w:val="952"/>
+            </w:trPr>
+            <w:tc>
+              <w:tcPr>
+                <w:tcW w:w="1838" w:type="dxa"/>
+              </w:tcPr>
+              <w:p>
+                <w:pPr>
+                  <w:jc w:val="right"/>
+                  <w:rPr>
+                    <w:sz w:val="32"/>
+                    <w:szCs w:val="32"/>
+                  </w:rPr>
+                </w:pPr>
+                <w:r>
+                  <w:rPr>
+                    <w:sz w:val="32"/>
+                    <w:szCs w:val="32"/>
+                  </w:rPr>
+                  <w:t>09</w:t>
+                </w:r>
+              </w:p>
+            </w:tc>
+            <w:tc>
+              <w:tcPr>
+                <w:tcW w:w="5103" w:type="dxa"/>
+              </w:tcPr>
+              <w:p>
+                <w:pPr>
+                  <w:rPr>
+                    <w:sz w:val="32"/>
+                    <w:szCs w:val="32"/>
+                  </w:rPr>
+                </w:pPr>
+                <w:r>
+                  <w:rPr>
+                    <w:sz w:val="32"/>
+                    <w:szCs w:val="32"/>
+                  </w:rPr>
+                  <w:t>Dijkstra’s Algorithm</w:t>
+                </w:r>
+              </w:p>
+            </w:tc>
+            <w:tc>
+              <w:tcPr>
+                <w:tcW w:w="2222" w:type="dxa"/>
+              </w:tcPr>
+              <w:p>
+                <w:pPr>
+                  <w:jc w:val="right"/>
+                  <w:rPr>
+                    <w:sz w:val="32"/>
+                    <w:szCs w:val="32"/>
+                  </w:rPr>
+                </w:pPr>
+              </w:p>
+            </w:tc>
+          </w:tr>
+          <w:tr>
+            <w:trPr>
+              <w:trHeight w:val="952"/>
+            </w:trPr>
+            <w:tc>
+              <w:tcPr>
+                <w:tcW w:w="1838" w:type="dxa"/>
+              </w:tcPr>
+              <w:p>
+                <w:pPr>
+                  <w:jc w:val="right"/>
+                  <w:rPr>
+                    <w:sz w:val="32"/>
+                    <w:szCs w:val="32"/>
+                  </w:rPr>
+                </w:pPr>
+                <w:r>
+                  <w:rPr>
+                    <w:sz w:val="32"/>
+                    <w:szCs w:val="32"/>
+                  </w:rPr>
+                  <w:t>10</w:t>
+                </w:r>
+              </w:p>
+            </w:tc>
+            <w:tc>
+              <w:tcPr>
+                <w:tcW w:w="5103" w:type="dxa"/>
+              </w:tcPr>
+              <w:p>
+                <w:pPr>
+                  <w:rPr>
+                    <w:sz w:val="32"/>
+                    <w:szCs w:val="32"/>
+                  </w:rPr>
+                </w:pPr>
+                <w:r>
+                  <w:rPr>
+                    <w:sz w:val="32"/>
+                    <w:szCs w:val="32"/>
+                  </w:rPr>
+                  <w:t>Strassen Matrix Multiplication</w:t>
+                </w:r>
+              </w:p>
+            </w:tc>
+            <w:tc>
+              <w:tcPr>
+                <w:tcW w:w="2222" w:type="dxa"/>
+              </w:tcPr>
+              <w:p>
+                <w:pPr>
+                  <w:jc w:val="right"/>
+                  <w:rPr>
+                    <w:sz w:val="32"/>
+                    <w:szCs w:val="32"/>
+                  </w:rPr>
+                </w:pPr>
+              </w:p>
+            </w:tc>
+          </w:tr>
+          <w:tr>
+            <w:trPr>
+              <w:trHeight w:val="1039"/>
+            </w:trPr>
+            <w:tc>
+              <w:tcPr>
+                <w:tcW w:w="1838" w:type="dxa"/>
+              </w:tcPr>
+              <w:p>
+                <w:pPr>
+                  <w:jc w:val="right"/>
+                  <w:rPr>
+                    <w:sz w:val="32"/>
+                    <w:szCs w:val="32"/>
+                  </w:rPr>
+                </w:pPr>
+                <w:r>
+                  <w:rPr>
+                    <w:sz w:val="32"/>
+                    <w:szCs w:val="32"/>
+                  </w:rPr>
+                  <w:t>11</w:t>
+                </w:r>
+              </w:p>
+            </w:tc>
+            <w:tc>
+              <w:tcPr>
+                <w:tcW w:w="5103" w:type="dxa"/>
+              </w:tcPr>
+              <w:p>
+                <w:pPr>
+                  <w:rPr>
+                    <w:sz w:val="32"/>
+                    <w:szCs w:val="32"/>
+                  </w:rPr>
+                </w:pPr>
+                <w:r>
+                  <w:rPr>
+                    <w:sz w:val="32"/>
+                    <w:szCs w:val="32"/>
+                  </w:rPr>
+                  <w:t>N Queens Problem</w:t>
+                </w:r>
+              </w:p>
+            </w:tc>
+            <w:tc>
+              <w:tcPr>
+                <w:tcW w:w="2222" w:type="dxa"/>
+              </w:tcPr>
+              <w:p>
+                <w:pPr>
+                  <w:jc w:val="right"/>
+                  <w:rPr>
+                    <w:sz w:val="32"/>
+                    <w:szCs w:val="32"/>
+                  </w:rPr>
+                </w:pPr>
+              </w:p>
+            </w:tc>
+          </w:tr>
+          <w:tr>
+            <w:trPr>
+              <w:trHeight w:val="952"/>
+            </w:trPr>
+            <w:tc>
+              <w:tcPr>
+                <w:tcW w:w="1838" w:type="dxa"/>
+              </w:tcPr>
+              <w:p>
+                <w:pPr>
+                  <w:jc w:val="right"/>
+                  <w:rPr>
+                    <w:sz w:val="32"/>
+                    <w:szCs w:val="32"/>
+                  </w:rPr>
+                </w:pPr>
+                <w:r>
+                  <w:rPr>
+                    <w:sz w:val="32"/>
+                    <w:szCs w:val="32"/>
+                  </w:rPr>
+                  <w:t>12</w:t>
+                </w:r>
+              </w:p>
+            </w:tc>
+            <w:tc>
+              <w:tcPr>
+                <w:tcW w:w="5103" w:type="dxa"/>
+              </w:tcPr>
+              <w:p>
+                <w:pPr>
+                  <w:rPr>
+                    <w:sz w:val="32"/>
+                    <w:szCs w:val="32"/>
+                  </w:rPr>
+                </w:pPr>
+                <w:r>
+                  <w:rPr>
+                    <w:sz w:val="32"/>
+                    <w:szCs w:val="32"/>
+                  </w:rPr>
+                  <w:t>Travelling Salesman Problem</w:t>
+                </w:r>
+              </w:p>
+            </w:tc>
+            <w:tc>
+              <w:tcPr>
+                <w:tcW w:w="2222" w:type="dxa"/>
+              </w:tcPr>
+              <w:p>
+                <w:pPr>
+                  <w:jc w:val="right"/>
+                  <w:rPr>
+                    <w:sz w:val="32"/>
+                    <w:szCs w:val="32"/>
+                  </w:rPr>
+                </w:pPr>
+              </w:p>
+            </w:tc>
+          </w:tr>
+        </w:tbl>
+        <w:p/>
+        <w:p/>
+        <w:p/>
+        <w:p/>
+        <w:p/>
+        <w:p>
+          <w:r>
+            <w:br w:type="page"/>
+          </w:r>
+        </w:p>
       </w:sdtContent>
     </w:sdt>
     <w:p>
@@ -607,6 +1444,7 @@
           <w:sz w:val="52"/>
           <w:u w:val="single"/>
         </w:rPr>
+        <w:lastRenderedPageBreak/>
         <w:t>Binary Search</w:t>
       </w:r>
     </w:p>
@@ -709,6 +1547,9 @@
     <w:p/>
     <w:p>
       <w:r>
+        <w:rPr>
+          <w:noProof/>
+        </w:rPr>
         <w:drawing>
           <wp:anchor distT="0" distB="0" distL="114300" distR="114300" simplePos="0" relativeHeight="251660288" behindDoc="0" locked="0" layoutInCell="1" allowOverlap="1" wp14:anchorId="375D57B8" wp14:editId="02DD0724">
             <wp:simplePos x="914400" y="7243638"/>
@@ -1035,6 +1876,9 @@
         <w:t xml:space="preserve"> </w:t>
       </w:r>
       <w:r>
+        <w:rPr>
+          <w:noProof/>
+        </w:rPr>
         <w:drawing>
           <wp:inline distT="0" distB="0" distL="0" distR="0" wp14:anchorId="3A887E4C" wp14:editId="12F602FB">
             <wp:extent cx="4048690" cy="685896"/>
@@ -1151,13 +1995,7 @@
     </w:p>
     <w:p>
       <w:r>
-        <w:t xml:space="preserve">            if (arr[j] &gt; arr[j+1])</w:t>
-      </w:r>
-      <w:r>
-        <w:t xml:space="preserve"> </w:t>
-      </w:r>
-      <w:r>
-        <w:t xml:space="preserve"> swap(&amp;arr[j], &amp;arr[j+1]);}</w:t>
+        <w:t xml:space="preserve">            if (arr[j] &gt; arr[j+1])  swap(&amp;arr[j], &amp;arr[j+1]);}</w:t>
       </w:r>
     </w:p>
     <w:p>
@@ -1207,13 +2045,7 @@
     </w:p>
     <w:p>
       <w:r>
-        <w:t xml:space="preserve">    cout&lt;&lt;"Sorted array: \n";</w:t>
-      </w:r>
-      <w:r>
-        <w:t xml:space="preserve"> </w:t>
-      </w:r>
-      <w:r>
-        <w:t xml:space="preserve"> printArray(arr, n);</w:t>
+        <w:t xml:space="preserve">    cout&lt;&lt;"Sorted array: \n";  printArray(arr, n);</w:t>
       </w:r>
     </w:p>
     <w:p>
@@ -1233,6 +2065,9 @@
     </w:p>
     <w:p>
       <w:r>
+        <w:rPr>
+          <w:noProof/>
+        </w:rPr>
         <w:drawing>
           <wp:inline distT="0" distB="0" distL="0" distR="0" wp14:anchorId="55B01728" wp14:editId="7467AD24">
             <wp:extent cx="3811097" cy="826936"/>
@@ -1318,13 +2153,7 @@
     </w:p>
     <w:p>
       <w:r>
-        <w:t>{</w:t>
-      </w:r>
-      <w:r>
-        <w:t xml:space="preserve">  </w:t>
-      </w:r>
-      <w:r>
-        <w:t>int i, j, k;</w:t>
+        <w:t>{  int i, j, k;</w:t>
       </w:r>
     </w:p>
     <w:p>
@@ -1364,13 +2193,7 @@
     </w:p>
     <w:p>
       <w:r>
-        <w:t xml:space="preserve">   i = 0;</w:t>
-      </w:r>
-      <w:r>
-        <w:t xml:space="preserve"> </w:t>
-      </w:r>
-      <w:r>
-        <w:t xml:space="preserve"> j = 0; k = l;</w:t>
+        <w:t xml:space="preserve">   i = 0;  j = 0; k = l;</w:t>
       </w:r>
     </w:p>
     <w:p>
@@ -1380,36 +2203,12 @@
     </w:p>
     <w:p>
       <w:r>
-        <w:t xml:space="preserve">    {</w:t>
-      </w:r>
-      <w:r>
-        <w:t xml:space="preserve">   </w:t>
-      </w:r>
-      <w:r>
-        <w:t>if (L[i] &lt;= R[j])</w:t>
-      </w:r>
-    </w:p>
-    <w:p>
-      <w:r>
-        <w:t xml:space="preserve">        {</w:t>
-      </w:r>
-      <w:r>
-        <w:t xml:space="preserve"> </w:t>
-      </w:r>
-      <w:r>
-        <w:t xml:space="preserve"> arr[k] = L[i];</w:t>
-      </w:r>
-      <w:r>
-        <w:t xml:space="preserve"> </w:t>
-      </w:r>
-      <w:r>
-        <w:t xml:space="preserve"> i++;</w:t>
-      </w:r>
-      <w:r>
-        <w:t xml:space="preserve"> </w:t>
-      </w:r>
-      <w:r>
-        <w:t>}</w:t>
+        <w:t xml:space="preserve">    {   if (L[i] &lt;= R[j])</w:t>
+      </w:r>
+    </w:p>
+    <w:p>
+      <w:r>
+        <w:t xml:space="preserve">        {  arr[k] = L[i];  i++; }</w:t>
       </w:r>
     </w:p>
     <w:p>
@@ -1419,19 +2218,7 @@
     </w:p>
     <w:p>
       <w:r>
-        <w:t xml:space="preserve">        {</w:t>
-      </w:r>
-      <w:r>
-        <w:t xml:space="preserve">  </w:t>
-      </w:r>
-      <w:r>
-        <w:t>arr[k] = R[j];</w:t>
-      </w:r>
-      <w:r>
-        <w:t xml:space="preserve"> </w:t>
-      </w:r>
-      <w:r>
-        <w:t xml:space="preserve"> j++; }</w:t>
+        <w:t xml:space="preserve">        {  arr[k] = R[j];  j++; }</w:t>
       </w:r>
     </w:p>
     <w:p>
@@ -1446,13 +2233,7 @@
     </w:p>
     <w:p>
       <w:r>
-        <w:t xml:space="preserve">    {  arr[k] = L[i];   i++;</w:t>
-      </w:r>
-      <w:r>
-        <w:t xml:space="preserve"> </w:t>
-      </w:r>
-      <w:r>
-        <w:t>k++;}</w:t>
+        <w:t xml:space="preserve">    {  arr[k] = L[i];   i++; k++;}</w:t>
       </w:r>
     </w:p>
     <w:p>
@@ -1493,7 +2274,77 @@
     </w:p>
     <w:p>
       <w:r>
-        <w:t xml:space="preserve">        merge(arr, l, m, r);</w:t>
+        <w:t xml:space="preserve">        merge(arr, l, m, r); } }</w:t>
+      </w:r>
+    </w:p>
+    <w:p>
+      <w:r>
+        <w:t>void printArray(int A[], int size)</w:t>
+      </w:r>
+    </w:p>
+    <w:p>
+      <w:r>
+        <w:t>{  int i;</w:t>
+      </w:r>
+    </w:p>
+    <w:p>
+      <w:r>
+        <w:t xml:space="preserve">    for (i=0; i &lt; size; i++)</w:t>
+      </w:r>
+    </w:p>
+    <w:p>
+      <w:r>
+        <w:t xml:space="preserve">        printf("%d ", A[i]);</w:t>
+      </w:r>
+    </w:p>
+    <w:p>
+      <w:r>
+        <w:t xml:space="preserve">    printf("\n"); }</w:t>
+      </w:r>
+    </w:p>
+    <w:p>
+      <w:r>
+        <w:t>int main()</w:t>
+      </w:r>
+    </w:p>
+    <w:p>
+      <w:r>
+        <w:t>{  int arr[] = {12, 11, 13, 5, 6, 7};</w:t>
+      </w:r>
+    </w:p>
+    <w:p>
+      <w:r>
+        <w:t xml:space="preserve">    int arr_size = sizeof(arr)/sizeof(arr[0]);</w:t>
+      </w:r>
+    </w:p>
+    <w:p>
+      <w:r>
+        <w:t xml:space="preserve">    printf("Given array is \n");</w:t>
+      </w:r>
+    </w:p>
+    <w:p>
+      <w:r>
+        <w:t xml:space="preserve">    printArray(arr, arr_size);</w:t>
+      </w:r>
+    </w:p>
+    <w:p>
+      <w:r>
+        <w:t xml:space="preserve">    mergeSort(arr, 0, arr_size - 1);</w:t>
+      </w:r>
+    </w:p>
+    <w:p>
+      <w:r>
+        <w:t xml:space="preserve">    printf("\nSorted array is \n");</w:t>
+      </w:r>
+    </w:p>
+    <w:p>
+      <w:r>
+        <w:t xml:space="preserve">    printArray(arr, arr_size);</w:t>
+      </w:r>
+    </w:p>
+    <w:p>
+      <w:r>
+        <w:t xml:space="preserve">    return 0;</w:t>
       </w:r>
       <w:r>
         <w:t xml:space="preserve"> </w:t>
@@ -1501,94 +2352,6 @@
       <w:r>
         <w:t>}</w:t>
       </w:r>
-      <w:r>
-        <w:t xml:space="preserve"> </w:t>
-      </w:r>
-      <w:r>
-        <w:t>}</w:t>
-      </w:r>
-    </w:p>
-    <w:p>
-      <w:r>
-        <w:t>void printArray(int A[], int size)</w:t>
-      </w:r>
-    </w:p>
-    <w:p>
-      <w:r>
-        <w:t>{  int i;</w:t>
-      </w:r>
-    </w:p>
-    <w:p>
-      <w:r>
-        <w:t xml:space="preserve">    for (i=0; i &lt; size; i++)</w:t>
-      </w:r>
-    </w:p>
-    <w:p>
-      <w:r>
-        <w:t xml:space="preserve">        printf("%d ", A[i]);</w:t>
-      </w:r>
-    </w:p>
-    <w:p>
-      <w:r>
-        <w:t xml:space="preserve">    printf("\n");</w:t>
-      </w:r>
-      <w:r>
-        <w:t xml:space="preserve"> </w:t>
-      </w:r>
-      <w:r>
-        <w:t>}</w:t>
-      </w:r>
-    </w:p>
-    <w:p>
-      <w:r>
-        <w:t>int main()</w:t>
-      </w:r>
-    </w:p>
-    <w:p>
-      <w:r>
-        <w:t>{  int arr[] = {12, 11, 13, 5, 6, 7};</w:t>
-      </w:r>
-    </w:p>
-    <w:p>
-      <w:r>
-        <w:t xml:space="preserve">    int arr_size = sizeof(arr)/sizeof(arr[0]);</w:t>
-      </w:r>
-    </w:p>
-    <w:p>
-      <w:r>
-        <w:t xml:space="preserve">    printf("Given array is \n");</w:t>
-      </w:r>
-    </w:p>
-    <w:p>
-      <w:r>
-        <w:t xml:space="preserve">    printArray(arr, arr_size);</w:t>
-      </w:r>
-    </w:p>
-    <w:p>
-      <w:r>
-        <w:t xml:space="preserve">    mergeSort(arr, 0, arr_size - 1);</w:t>
-      </w:r>
-    </w:p>
-    <w:p>
-      <w:r>
-        <w:t xml:space="preserve">    printf("\nSorted array is \n");</w:t>
-      </w:r>
-    </w:p>
-    <w:p>
-      <w:r>
-        <w:t xml:space="preserve">    printArray(arr, arr_size);</w:t>
-      </w:r>
-    </w:p>
-    <w:p>
-      <w:r>
-        <w:t xml:space="preserve">    return 0;</w:t>
-      </w:r>
-      <w:r>
-        <w:t xml:space="preserve"> </w:t>
-      </w:r>
-      <w:r>
-        <w:t>}</w:t>
-      </w:r>
     </w:p>
     <w:p>
       <w:r>
@@ -1602,6 +2365,9 @@
     </w:p>
     <w:p>
       <w:r>
+        <w:rPr>
+          <w:noProof/>
+        </w:rPr>
         <w:drawing>
           <wp:inline distT="0" distB="0" distL="0" distR="0" wp14:anchorId="439A60FF" wp14:editId="1487DFD8">
             <wp:extent cx="4029637" cy="1305107"/>
@@ -1908,6 +2674,9 @@
     </w:p>
     <w:p>
       <w:r>
+        <w:rPr>
+          <w:noProof/>
+        </w:rPr>
         <w:drawing>
           <wp:inline distT="0" distB="0" distL="0" distR="0" wp14:anchorId="7BFDEDA1" wp14:editId="579222E9">
             <wp:extent cx="4039164" cy="571580"/>
@@ -2207,6 +2976,9 @@
     </w:p>
     <w:p>
       <w:r>
+        <w:rPr>
+          <w:noProof/>
+        </w:rPr>
         <w:drawing>
           <wp:inline distT="0" distB="0" distL="0" distR="0" wp14:anchorId="5135762C" wp14:editId="0B0350A7">
             <wp:extent cx="3962953" cy="838317"/>
@@ -2522,6 +3294,9 @@
     </w:p>
     <w:p>
       <w:r>
+        <w:rPr>
+          <w:noProof/>
+        </w:rPr>
         <w:drawing>
           <wp:inline distT="0" distB="0" distL="0" distR="0" wp14:anchorId="6E632EA8" wp14:editId="6E01D239">
             <wp:extent cx="3962953" cy="504895"/>
@@ -2622,13 +3397,7 @@
     </w:p>
     <w:p>
       <w:r>
-        <w:t>{</w:t>
-      </w:r>
-      <w:r>
-        <w:t xml:space="preserve">  </w:t>
-      </w:r>
-      <w:r>
-        <w:t>int min = INT_MAX, min_index;</w:t>
+        <w:t>{  int min = INT_MAX, min_index;</w:t>
       </w:r>
     </w:p>
     <w:p>
@@ -2648,13 +3417,7 @@
     </w:p>
     <w:p>
       <w:r>
-        <w:t xml:space="preserve">    return min_index;</w:t>
-      </w:r>
-      <w:r>
-        <w:t xml:space="preserve"> </w:t>
-      </w:r>
-      <w:r>
-        <w:t>}</w:t>
+        <w:t xml:space="preserve">    return min_index; }</w:t>
       </w:r>
     </w:p>
     <w:p>
@@ -2664,13 +3427,7 @@
     </w:p>
     <w:p>
       <w:r>
-        <w:t>{</w:t>
-      </w:r>
-      <w:r>
-        <w:t xml:space="preserve">   </w:t>
-      </w:r>
-      <w:r>
-        <w:t>cout&lt;&lt;"Edge \tWeight\n";</w:t>
+        <w:t>{   cout&lt;&lt;"Edge \tWeight\n";</w:t>
       </w:r>
     </w:p>
     <w:p>
@@ -2680,13 +3437,7 @@
     </w:p>
     <w:p>
       <w:r>
-        <w:t xml:space="preserve">        cout&lt;&lt;parent[i]&lt;&lt;" - "&lt;&lt;i&lt;&lt;" \t"&lt;&lt;graph[i][parent[i]]&lt;&lt;" \n";</w:t>
-      </w:r>
-      <w:r>
-        <w:t xml:space="preserve"> </w:t>
-      </w:r>
-      <w:r>
-        <w:t>}</w:t>
+        <w:t xml:space="preserve">        cout&lt;&lt;parent[i]&lt;&lt;" - "&lt;&lt;i&lt;&lt;" \t"&lt;&lt;graph[i][parent[i]]&lt;&lt;" \n"; }</w:t>
       </w:r>
     </w:p>
     <w:p>
@@ -2696,13 +3447,7 @@
     </w:p>
     <w:p>
       <w:r>
-        <w:t>{</w:t>
-      </w:r>
-      <w:r>
-        <w:t xml:space="preserve">  </w:t>
-      </w:r>
-      <w:r>
-        <w:t>int parent[V];</w:t>
+        <w:t>{  int parent[V];</w:t>
       </w:r>
     </w:p>
     <w:p>
@@ -2742,13 +3487,7 @@
     </w:p>
     <w:p>
       <w:r>
-        <w:t xml:space="preserve">    {</w:t>
-      </w:r>
-      <w:r>
-        <w:t xml:space="preserve">   </w:t>
-      </w:r>
-      <w:r>
-        <w:t>int u = minKey(key, mstSet);</w:t>
+        <w:t xml:space="preserve">    {   int u = minKey(key, mstSet);</w:t>
       </w:r>
     </w:p>
     <w:p>
@@ -2774,13 +3513,7 @@
     </w:p>
     <w:p>
       <w:r>
-        <w:t xml:space="preserve">    printMST(parent, graph);</w:t>
-      </w:r>
-      <w:r>
-        <w:t xml:space="preserve"> </w:t>
-      </w:r>
-      <w:r>
-        <w:t>}</w:t>
+        <w:t xml:space="preserve">    printMST(parent, graph); }</w:t>
       </w:r>
     </w:p>
     <w:p>
@@ -2790,13 +3523,7 @@
     </w:p>
     <w:p>
       <w:r>
-        <w:t>{</w:t>
-      </w:r>
-      <w:r>
-        <w:t xml:space="preserve">  </w:t>
-      </w:r>
-      <w:r>
-        <w:t>int graph[V][V] = { { 0, 2, 0, 6, 0 }, { 2, 0, 3, 8, 5 },{ 0, 3, 0, 0, 7 },{ 6, 8, 0, 0, 9 },{ 0, 5, 7, 9, 0 } };</w:t>
+        <w:t>{  int graph[V][V] = { { 0, 2, 0, 6, 0 }, { 2, 0, 3, 8, 5 },{ 0, 3, 0, 0, 7 },{ 6, 8, 0, 0, 9 },{ 0, 5, 7, 9, 0 } };</w:t>
       </w:r>
     </w:p>
     <w:p>
@@ -2806,13 +3533,7 @@
     </w:p>
     <w:p>
       <w:r>
-        <w:t xml:space="preserve">    return 0;</w:t>
-      </w:r>
-      <w:r>
-        <w:t xml:space="preserve"> </w:t>
-      </w:r>
-      <w:r>
-        <w:t>}</w:t>
+        <w:t xml:space="preserve">    return 0; }</w:t>
       </w:r>
     </w:p>
     <w:p>
@@ -2827,6 +3548,9 @@
     </w:p>
     <w:p>
       <w:r>
+        <w:rPr>
+          <w:noProof/>
+        </w:rPr>
         <w:drawing>
           <wp:inline distT="0" distB="0" distL="0" distR="0" wp14:anchorId="2A3C3C71" wp14:editId="63E786CD">
             <wp:extent cx="3982006" cy="1276528"/>
@@ -2866,13 +3590,7 @@
     </w:p>
     <w:p>
       <w:r>
-        <w:t>CODE: (</w:t>
-      </w:r>
-      <w:r>
-        <w:t>Kruskal’s</w:t>
-      </w:r>
-      <w:r>
-        <w:t>)</w:t>
+        <w:t>CODE: (Kruskal’s)</w:t>
       </w:r>
     </w:p>
     <w:p>
@@ -2917,24 +3635,12 @@
     </w:p>
     <w:p>
       <w:r>
-        <w:t xml:space="preserve">    {</w:t>
-      </w:r>
-      <w:r>
-        <w:t xml:space="preserve">  </w:t>
-      </w:r>
-      <w:r>
-        <w:t>this-&gt;V = V;</w:t>
-      </w:r>
-    </w:p>
-    <w:p>
-      <w:r>
-        <w:t xml:space="preserve">        this-&gt;E = E;</w:t>
-      </w:r>
-      <w:r>
-        <w:t xml:space="preserve"> </w:t>
-      </w:r>
-      <w:r>
-        <w:t>}</w:t>
+        <w:t xml:space="preserve">    {  this-&gt;V = V;</w:t>
+      </w:r>
+    </w:p>
+    <w:p>
+      <w:r>
+        <w:t xml:space="preserve">        this-&gt;E = E; }</w:t>
       </w:r>
     </w:p>
     <w:p>
@@ -2944,24 +3650,12 @@
     </w:p>
     <w:p>
       <w:r>
-        <w:t xml:space="preserve">    {  edges.push_back({w, {u, v}});</w:t>
-      </w:r>
-      <w:r>
-        <w:t xml:space="preserve"> </w:t>
-      </w:r>
-      <w:r>
-        <w:t>}</w:t>
-      </w:r>
-    </w:p>
-    <w:p>
-      <w:r>
-        <w:t xml:space="preserve">    int kruskalMST();</w:t>
-      </w:r>
-      <w:r>
-        <w:t xml:space="preserve"> </w:t>
-      </w:r>
-      <w:r>
-        <w:t>};</w:t>
+        <w:t xml:space="preserve">    {  edges.push_back({w, {u, v}}); }</w:t>
+      </w:r>
+    </w:p>
+    <w:p>
+      <w:r>
+        <w:t xml:space="preserve">    int kruskalMST(); };</w:t>
       </w:r>
     </w:p>
     <w:p>
@@ -2981,13 +3675,7 @@
     </w:p>
     <w:p>
       <w:r>
-        <w:t xml:space="preserve">    {</w:t>
-      </w:r>
-      <w:r>
-        <w:t xml:space="preserve"> </w:t>
-      </w:r>
-      <w:r>
-        <w:t>this-&gt;n = n;</w:t>
+        <w:t xml:space="preserve">    { this-&gt;n = n;</w:t>
       </w:r>
     </w:p>
     <w:p>
@@ -3008,30 +3696,12 @@
     </w:p>
     <w:p>
       <w:r>
-        <w:t xml:space="preserve">        {</w:t>
-      </w:r>
-      <w:r>
-        <w:t xml:space="preserve"> </w:t>
-      </w:r>
-      <w:r>
-        <w:t xml:space="preserve"> rnk[i] = 0;</w:t>
-      </w:r>
-    </w:p>
-    <w:p>
-      <w:r>
-        <w:t xml:space="preserve">            parent[i] = i;</w:t>
-      </w:r>
-      <w:r>
-        <w:t xml:space="preserve"> </w:t>
-      </w:r>
-      <w:r>
-        <w:t>}</w:t>
-      </w:r>
-      <w:r>
-        <w:t xml:space="preserve"> </w:t>
-      </w:r>
-      <w:r>
-        <w:t>}</w:t>
+        <w:t xml:space="preserve">        {  rnk[i] = 0;</w:t>
+      </w:r>
+    </w:p>
+    <w:p>
+      <w:r>
+        <w:t xml:space="preserve">            parent[i] = i; } }</w:t>
       </w:r>
     </w:p>
     <w:p>
@@ -3041,13 +3711,7 @@
     </w:p>
     <w:p>
       <w:r>
-        <w:t xml:space="preserve">    {  if (u != parent[u])</w:t>
-      </w:r>
-      <w:r>
-        <w:t xml:space="preserve">  </w:t>
-      </w:r>
-      <w:r>
-        <w:t>parent[u] = find(parent[u]);</w:t>
+        <w:t xml:space="preserve">    {  if (u != parent[u])  parent[u] = find(parent[u]);</w:t>
       </w:r>
     </w:p>
     <w:p>
@@ -3062,24 +3726,12 @@
     </w:p>
     <w:p>
       <w:r>
-        <w:t xml:space="preserve">    {</w:t>
-      </w:r>
-      <w:r>
-        <w:t xml:space="preserve"> </w:t>
-      </w:r>
-      <w:r>
-        <w:t xml:space="preserve"> x = find(x), y = find(y);</w:t>
-      </w:r>
-    </w:p>
-    <w:p>
-      <w:r>
-        <w:t xml:space="preserve">        if (rnk[x] &gt; rnk[y])</w:t>
-      </w:r>
-      <w:r>
-        <w:t xml:space="preserve"> </w:t>
-      </w:r>
-      <w:r>
-        <w:t xml:space="preserve"> parent[y] = x;</w:t>
+        <w:t xml:space="preserve">    {  x = find(x), y = find(y);</w:t>
+      </w:r>
+    </w:p>
+    <w:p>
+      <w:r>
+        <w:t xml:space="preserve">        if (rnk[x] &gt; rnk[y])  parent[y] = x;</w:t>
       </w:r>
     </w:p>
     <w:p>
@@ -3089,25 +3741,7 @@
     </w:p>
     <w:p>
       <w:r>
-        <w:t xml:space="preserve">        if (rnk[x] == rnk[y])</w:t>
-      </w:r>
-      <w:r>
-        <w:t xml:space="preserve">  </w:t>
-      </w:r>
-      <w:r>
-        <w:t>rnk[y]++;</w:t>
-      </w:r>
-      <w:r>
-        <w:t xml:space="preserve"> </w:t>
-      </w:r>
-      <w:r>
-        <w:t>}</w:t>
-      </w:r>
-      <w:r>
-        <w:t xml:space="preserve"> </w:t>
-      </w:r>
-      <w:r>
-        <w:t>};</w:t>
+        <w:t xml:space="preserve">        if (rnk[x] == rnk[y])  rnk[y]++; } };</w:t>
       </w:r>
     </w:p>
     <w:p>
@@ -3142,13 +3776,7 @@
     </w:p>
     <w:p>
       <w:r>
-        <w:t xml:space="preserve">    {</w:t>
-      </w:r>
-      <w:r>
-        <w:t xml:space="preserve"> </w:t>
-      </w:r>
-      <w:r>
-        <w:t xml:space="preserve">  int u = it-&gt;second.first;</w:t>
+        <w:t xml:space="preserve">    {   int u = it-&gt;second.first;</w:t>
       </w:r>
     </w:p>
     <w:p>
@@ -3183,24 +3811,12 @@
     </w:p>
     <w:p>
       <w:r>
-        <w:t xml:space="preserve">            ds.merge(set_u, set_v);</w:t>
-      </w:r>
-      <w:r>
-        <w:t xml:space="preserve"> </w:t>
-      </w:r>
-      <w:r>
-        <w:t>}  }</w:t>
-      </w:r>
-    </w:p>
-    <w:p>
-      <w:r>
-        <w:t xml:space="preserve">    return mst_wt;</w:t>
-      </w:r>
-      <w:r>
-        <w:t xml:space="preserve"> </w:t>
-      </w:r>
-      <w:r>
-        <w:t>}</w:t>
+        <w:t xml:space="preserve">            ds.merge(set_u, set_v); }  }</w:t>
+      </w:r>
+    </w:p>
+    <w:p>
+      <w:r>
+        <w:t xml:space="preserve">    return mst_wt; }</w:t>
       </w:r>
     </w:p>
     <w:p>
@@ -3210,13 +3826,7 @@
     </w:p>
     <w:p>
       <w:r>
-        <w:t>{</w:t>
-      </w:r>
-      <w:r>
-        <w:t xml:space="preserve"> </w:t>
-      </w:r>
-      <w:r>
-        <w:t xml:space="preserve"> int V = 9, E = 14;</w:t>
+        <w:t>{  int V = 9, E = 14;</w:t>
       </w:r>
     </w:p>
     <w:p>
@@ -3332,6 +3942,9 @@
     </w:p>
     <w:p>
       <w:r>
+        <w:rPr>
+          <w:noProof/>
+        </w:rPr>
         <w:drawing>
           <wp:inline distT="0" distB="0" distL="0" distR="0" wp14:anchorId="2724A2C3" wp14:editId="4384D959">
             <wp:extent cx="3934374" cy="2057687"/>
@@ -3615,6 +4228,9 @@
     </w:p>
     <w:p>
       <w:r>
+        <w:rPr>
+          <w:noProof/>
+        </w:rPr>
         <w:drawing>
           <wp:inline distT="0" distB="0" distL="0" distR="0" wp14:anchorId="14A249B6" wp14:editId="30F28590">
             <wp:extent cx="3972479" cy="2057687"/>
@@ -3651,11 +4267,1574 @@
           </wp:inline>
         </w:drawing>
       </w:r>
+    </w:p>
+    <w:p>
+      <w:r>
+        <w:br w:type="page"/>
+      </w:r>
+    </w:p>
+    <w:p>
+      <w:pPr>
+        <w:pStyle w:val="Heading1"/>
+        <w:jc w:val="center"/>
+        <w:rPr>
+          <w:b/>
+          <w:sz w:val="52"/>
+          <w:u w:val="single"/>
+        </w:rPr>
+      </w:pPr>
+      <w:r>
+        <w:rPr>
+          <w:b/>
+          <w:sz w:val="52"/>
+          <w:u w:val="single"/>
+        </w:rPr>
+        <w:lastRenderedPageBreak/>
+        <w:t>Strassen Matrix Multiplication</w:t>
+      </w:r>
+    </w:p>
+    <w:p/>
+    <w:p>
+      <w:r>
+        <w:t xml:space="preserve">CODE: </w:t>
+      </w:r>
+    </w:p>
+    <w:p>
+      <w:r>
+        <w:t>//BEGIN</w:t>
+      </w:r>
+    </w:p>
+    <w:p>
+      <w:r>
+        <w:t>#include &lt;assert.h&gt;</w:t>
+      </w:r>
+    </w:p>
+    <w:p>
+      <w:r>
+        <w:t>#include &lt;stdio.h&gt;</w:t>
+      </w:r>
+    </w:p>
+    <w:p>
+      <w:r>
+        <w:t>#include &lt;stdlib.h&gt;</w:t>
+      </w:r>
+    </w:p>
+    <w:p>
+      <w:r>
+        <w:t>#include &lt;time.h&gt;</w:t>
+      </w:r>
+    </w:p>
+    <w:p>
+      <w:r>
+        <w:t>#define M 2</w:t>
+      </w:r>
+    </w:p>
+    <w:p>
+      <w:r>
+        <w:t>#define N (1&lt;&lt;M)</w:t>
+      </w:r>
+    </w:p>
+    <w:p>
+      <w:r>
+        <w:t>typedef double datatype;</w:t>
+      </w:r>
+    </w:p>
+    <w:p>
+      <w:r>
+        <w:t>#define DATATYPE_FORMAT "%4.2g"</w:t>
+      </w:r>
+    </w:p>
+    <w:p>
+      <w:r>
+        <w:t>typedef datatype mat[N][N];</w:t>
+      </w:r>
+    </w:p>
+    <w:p>
+      <w:r>
+        <w:t>typedef struct{</w:t>
+      </w:r>
+    </w:p>
+    <w:p>
+      <w:r>
+        <w:t xml:space="preserve">        int ra, rb, ca, cb;</w:t>
+      </w:r>
+      <w:r>
+        <w:t xml:space="preserve"> </w:t>
+      </w:r>
+      <w:r>
+        <w:t>} corners;</w:t>
+      </w:r>
+    </w:p>
+    <w:p>
+      <w:r>
+        <w:t>void identity(mat A, corners a)</w:t>
+      </w:r>
+      <w:r>
+        <w:t xml:space="preserve"> </w:t>
+      </w:r>
+      <w:r>
+        <w:t>{</w:t>
+      </w:r>
+    </w:p>
+    <w:p>
+      <w:r>
+        <w:t xml:space="preserve">    int i, j;</w:t>
+      </w:r>
+    </w:p>
+    <w:p>
+      <w:r>
+        <w:t xml:space="preserve">    for (i = a.ra; i &lt; a.rb; i++)</w:t>
+      </w:r>
+    </w:p>
+    <w:p>
+      <w:r>
+        <w:t xml:space="preserve">        for (j = a.ca; j &lt; a.cb; j++)</w:t>
+      </w:r>
+    </w:p>
+    <w:p>
+      <w:r>
+        <w:t xml:space="preserve">            A[i][j] = (datatype) (i == j);</w:t>
+      </w:r>
+      <w:r>
+        <w:t xml:space="preserve"> </w:t>
+      </w:r>
+      <w:r>
+        <w:t>}</w:t>
+      </w:r>
+    </w:p>
+    <w:p>
+      <w:r>
+        <w:t>void set(mat A, corners a, datatype k)</w:t>
+      </w:r>
+      <w:r>
+        <w:t xml:space="preserve"> </w:t>
+      </w:r>
+      <w:r>
+        <w:t>{</w:t>
+      </w:r>
+    </w:p>
+    <w:p>
+      <w:r>
+        <w:t xml:space="preserve">    int i, j;</w:t>
+      </w:r>
+    </w:p>
+    <w:p>
+      <w:r>
+        <w:t xml:space="preserve">    for (i = a.ra; i &lt; a.rb; i++)</w:t>
+      </w:r>
+    </w:p>
+    <w:p>
+      <w:r>
+        <w:t xml:space="preserve">        for (j = a.ca; j &lt; a.cb; j++)</w:t>
+      </w:r>
+    </w:p>
+    <w:p>
+      <w:r>
+        <w:t xml:space="preserve">            A[i][j] = k;</w:t>
+      </w:r>
+      <w:r>
+        <w:t xml:space="preserve"> </w:t>
+      </w:r>
+      <w:r>
+        <w:t>}</w:t>
+      </w:r>
+    </w:p>
+    <w:p>
+      <w:r>
+        <w:t>void randk(mat A, corners a, double l, double h)</w:t>
+      </w:r>
+      <w:r>
+        <w:t xml:space="preserve"> </w:t>
+      </w:r>
+      <w:r>
+        <w:t>{</w:t>
+      </w:r>
+    </w:p>
+    <w:p>
+      <w:r>
+        <w:t xml:space="preserve">    int i, j;</w:t>
+      </w:r>
+    </w:p>
+    <w:p>
+      <w:r>
+        <w:t xml:space="preserve">    for (i = a.ra; i &lt; a.rb; i++)</w:t>
+      </w:r>
+    </w:p>
+    <w:p>
+      <w:r>
+        <w:t xml:space="preserve">        for (j = a.ca; j &lt; a.cb; j++)</w:t>
+      </w:r>
+    </w:p>
+    <w:p>
+      <w:r>
+        <w:t xml:space="preserve">            A[i][j] = (datatype) (l + (h - l) * (rand() / (double) RAND_MAX));</w:t>
+      </w:r>
+      <w:r>
+        <w:t xml:space="preserve"> </w:t>
+      </w:r>
+      <w:r>
+        <w:t>}</w:t>
+      </w:r>
+    </w:p>
+    <w:p>
+      <w:r>
+        <w:lastRenderedPageBreak/>
+        <w:t>void print(mat A, corners a, char *name)</w:t>
+      </w:r>
+      <w:r>
+        <w:t xml:space="preserve"> </w:t>
+      </w:r>
+      <w:r>
+        <w:t>{</w:t>
+      </w:r>
+    </w:p>
+    <w:p>
+      <w:r>
+        <w:t xml:space="preserve">    int i, j;</w:t>
+      </w:r>
+    </w:p>
+    <w:p>
+      <w:r>
+        <w:t xml:space="preserve">    printf("%s = {\n", name);</w:t>
+      </w:r>
+    </w:p>
+    <w:p>
+      <w:r>
+        <w:t xml:space="preserve">    for (i = a.ra; i &lt; a.rb; i++)</w:t>
+      </w:r>
+      <w:r>
+        <w:t xml:space="preserve"> </w:t>
+      </w:r>
+      <w:r>
+        <w:t>{</w:t>
+      </w:r>
+    </w:p>
+    <w:p>
+      <w:r>
+        <w:t xml:space="preserve">        for (j = a.ca; j &lt; a.cb; j++)</w:t>
+      </w:r>
+    </w:p>
+    <w:p>
+      <w:r>
+        <w:t xml:space="preserve">            printf(DATATYPE_FORMAT ", ", A[i][j]);</w:t>
+      </w:r>
+    </w:p>
+    <w:p>
+      <w:r>
+        <w:t xml:space="preserve">        printf("\n");</w:t>
+      </w:r>
+      <w:r>
+        <w:t xml:space="preserve"> </w:t>
+      </w:r>
+      <w:r>
+        <w:t>}</w:t>
+      </w:r>
+    </w:p>
+    <w:p>
+      <w:r>
+        <w:t xml:space="preserve">    printf("}\n");</w:t>
+      </w:r>
+      <w:r>
+        <w:t xml:space="preserve"> </w:t>
+      </w:r>
+      <w:r>
+        <w:t>}</w:t>
+      </w:r>
+    </w:p>
+    <w:p>
+      <w:r>
+        <w:t>void add(mat A, mat B, mat C, corners a, corners b, corners c)</w:t>
+      </w:r>
+      <w:r>
+        <w:t xml:space="preserve"> </w:t>
+      </w:r>
+      <w:r>
+        <w:t>{</w:t>
+      </w:r>
+    </w:p>
+    <w:p>
+      <w:r>
+        <w:t xml:space="preserve">    int rd = a.rb - a.ra;</w:t>
+      </w:r>
+    </w:p>
+    <w:p>
+      <w:r>
+        <w:t xml:space="preserve">    int cd = a.cb - a.ca;</w:t>
+      </w:r>
+    </w:p>
+    <w:p>
+      <w:r>
+        <w:t xml:space="preserve">    int i, j;</w:t>
+      </w:r>
+    </w:p>
+    <w:p>
+      <w:r>
+        <w:t xml:space="preserve">    for (i = 0; i &lt; rd; i++)</w:t>
+      </w:r>
+      <w:r>
+        <w:t xml:space="preserve"> </w:t>
+      </w:r>
+      <w:r>
+        <w:t>{</w:t>
+      </w:r>
+    </w:p>
+    <w:p>
+      <w:r>
+        <w:t xml:space="preserve">        for (j = 0; j &lt; cd; j++)</w:t>
+      </w:r>
+      <w:r>
+        <w:t xml:space="preserve"> </w:t>
+      </w:r>
+      <w:r>
+        <w:t>{</w:t>
+      </w:r>
+    </w:p>
+    <w:p>
+      <w:r>
+        <w:t xml:space="preserve">            C[i + c.ra][j + c.ca] = A[i + a.ra][j + a.ca] + B[i + b.ra][j</w:t>
+      </w:r>
+    </w:p>
+    <w:p>
+      <w:r>
+        <w:t xml:space="preserve">                    + b.ca];}</w:t>
+      </w:r>
+      <w:r>
+        <w:t xml:space="preserve"> </w:t>
+      </w:r>
+      <w:r>
+        <w:t>}</w:t>
+      </w:r>
+      <w:r>
+        <w:t xml:space="preserve"> </w:t>
+      </w:r>
+      <w:r>
+        <w:t>}</w:t>
+      </w:r>
+    </w:p>
+    <w:p>
+      <w:r>
+        <w:t>void sub(mat A, mat B, mat C, corners a, corners b, corners c)</w:t>
+      </w:r>
+      <w:r>
+        <w:t xml:space="preserve"> </w:t>
+      </w:r>
+      <w:r>
+        <w:t>{</w:t>
+      </w:r>
+    </w:p>
+    <w:p>
+      <w:r>
+        <w:t xml:space="preserve">    int rd = a.rb - a.ra;</w:t>
+      </w:r>
+    </w:p>
+    <w:p>
+      <w:r>
+        <w:t xml:space="preserve">    int cd = a.cb - a.ca;</w:t>
+      </w:r>
+    </w:p>
+    <w:p>
+      <w:r>
+        <w:t xml:space="preserve">    int i, j;</w:t>
+      </w:r>
+    </w:p>
+    <w:p>
+      <w:r>
+        <w:t xml:space="preserve">    for (i = 0; i &lt; rd; i++)</w:t>
+      </w:r>
+      <w:r>
+        <w:t xml:space="preserve"> </w:t>
+      </w:r>
+      <w:r>
+        <w:t>{</w:t>
+      </w:r>
+    </w:p>
+    <w:p>
+      <w:r>
+        <w:t xml:space="preserve">        for (j = 0; j &lt; cd; j++)</w:t>
+      </w:r>
+      <w:r>
+        <w:t xml:space="preserve"> </w:t>
+      </w:r>
+      <w:r>
+        <w:t>{</w:t>
+      </w:r>
+    </w:p>
+    <w:p>
+      <w:r>
+        <w:t xml:space="preserve">            C[i + c.ra][j + c.ca] = A[i + a.ra][j + a.ca] - B[i + b.ra][j</w:t>
+      </w:r>
+    </w:p>
+    <w:p>
+      <w:r>
+        <w:t xml:space="preserve">                    + b.ca];</w:t>
+      </w:r>
+      <w:r>
+        <w:t xml:space="preserve"> </w:t>
+      </w:r>
+      <w:r>
+        <w:t>}</w:t>
+      </w:r>
+      <w:r>
+        <w:t xml:space="preserve"> </w:t>
+      </w:r>
+      <w:r>
+        <w:t>}</w:t>
+      </w:r>
+      <w:r>
+        <w:t xml:space="preserve"> </w:t>
+      </w:r>
+      <w:r>
+        <w:t>}</w:t>
+      </w:r>
+    </w:p>
+    <w:p>
+      <w:r>
+        <w:t>void find_corner(corners a, int i, int j, corners *b)</w:t>
+      </w:r>
+      <w:r>
+        <w:t xml:space="preserve"> </w:t>
+      </w:r>
+      <w:r>
+        <w:t>{</w:t>
+      </w:r>
+    </w:p>
+    <w:p>
+      <w:r>
+        <w:t xml:space="preserve">    int rm = a.ra + (a.rb - a.ra) / 2;</w:t>
+      </w:r>
+    </w:p>
+    <w:p>
+      <w:r>
+        <w:t xml:space="preserve">    int cm = a.ca + (a.cb - a.ca) / 2;</w:t>
+      </w:r>
+    </w:p>
+    <w:p>
+      <w:r>
+        <w:t xml:space="preserve">    *b = a;</w:t>
+      </w:r>
+    </w:p>
+    <w:p>
+      <w:r>
+        <w:t xml:space="preserve">    if (i == 0)</w:t>
+      </w:r>
+    </w:p>
+    <w:p>
+      <w:r>
+        <w:t xml:space="preserve">        b-&gt;rb = rm;</w:t>
+      </w:r>
+    </w:p>
+    <w:p>
+      <w:r>
+        <w:t xml:space="preserve">    else</w:t>
+      </w:r>
+    </w:p>
+    <w:p>
+      <w:r>
+        <w:lastRenderedPageBreak/>
+        <w:t xml:space="preserve">        b-&gt;ra = rm;</w:t>
+      </w:r>
+    </w:p>
+    <w:p>
+      <w:r>
+        <w:t xml:space="preserve">    if (j == 0)</w:t>
+      </w:r>
+    </w:p>
+    <w:p>
+      <w:r>
+        <w:t xml:space="preserve">        b-&gt;cb = cm;</w:t>
+      </w:r>
+    </w:p>
+    <w:p>
+      <w:r>
+        <w:t xml:space="preserve">    else</w:t>
+      </w:r>
+    </w:p>
+    <w:p>
+      <w:r>
+        <w:t xml:space="preserve">        b-&gt;ca = cm;</w:t>
+      </w:r>
+      <w:r>
+        <w:t xml:space="preserve"> </w:t>
+      </w:r>
+      <w:r>
+        <w:t>}</w:t>
+      </w:r>
+    </w:p>
+    <w:p>
+      <w:r>
+        <w:t>void mul(mat A, mat B, mat C, corners a, corners b, corners c)</w:t>
+      </w:r>
+      <w:r>
+        <w:t xml:space="preserve"> </w:t>
+      </w:r>
+      <w:r>
+        <w:t>{</w:t>
+      </w:r>
+    </w:p>
+    <w:p>
+      <w:r>
+        <w:t xml:space="preserve">    corners aii[2][2], bii[2][2], cii[2][2], p;</w:t>
+      </w:r>
+    </w:p>
+    <w:p>
+      <w:r>
+        <w:t xml:space="preserve">    mat P[7], S, T;</w:t>
+      </w:r>
+    </w:p>
+    <w:p>
+      <w:r>
+        <w:t xml:space="preserve">    int i, j, m, n, k;</w:t>
+      </w:r>
+    </w:p>
+    <w:p>
+      <w:r>
+        <w:t xml:space="preserve">    m = a.rb - a.ra;</w:t>
+      </w:r>
+    </w:p>
+    <w:p>
+      <w:r>
+        <w:t xml:space="preserve">    assert(m==(c.rb-c.ra));</w:t>
+      </w:r>
+    </w:p>
+    <w:p>
+      <w:r>
+        <w:t xml:space="preserve">    n = a.cb - a.ca;</w:t>
+      </w:r>
+    </w:p>
+    <w:p>
+      <w:r>
+        <w:t xml:space="preserve">    assert(n==(b.rb-b.ra));</w:t>
+      </w:r>
+    </w:p>
+    <w:p>
+      <w:r>
+        <w:t xml:space="preserve">    k = b.cb - b.ca;</w:t>
+      </w:r>
+    </w:p>
+    <w:p>
+      <w:r>
+        <w:t xml:space="preserve">    assert(k==(c.cb-c.ca));</w:t>
+      </w:r>
+    </w:p>
+    <w:p>
+      <w:r>
+        <w:t xml:space="preserve">    assert(m&gt;0);</w:t>
+      </w:r>
+    </w:p>
+    <w:p>
+      <w:r>
+        <w:t xml:space="preserve">    if (n == 1)</w:t>
+      </w:r>
+      <w:r>
+        <w:t xml:space="preserve"> </w:t>
+      </w:r>
+      <w:r>
+        <w:t>{</w:t>
+      </w:r>
+    </w:p>
+    <w:p>
+      <w:r>
+        <w:t xml:space="preserve">        C[c.ra][c.ca] += A[a.ra][a.ca] * B[b.ra][b.ca];</w:t>
+      </w:r>
+    </w:p>
+    <w:p>
+      <w:r>
+        <w:t xml:space="preserve">        return;</w:t>
+      </w:r>
+      <w:r>
+        <w:t xml:space="preserve"> </w:t>
+      </w:r>
+      <w:r>
+        <w:t>}</w:t>
+      </w:r>
+    </w:p>
+    <w:p>
+      <w:r>
+        <w:t xml:space="preserve">    for (i = 0; i &lt; 2; i++)</w:t>
+      </w:r>
+    </w:p>
+    <w:p>
+      <w:r>
+        <w:t xml:space="preserve">    {  for (j = 0; j &lt; 2; j++)</w:t>
+      </w:r>
+      <w:r>
+        <w:t xml:space="preserve"> </w:t>
+      </w:r>
+      <w:r>
+        <w:t>{</w:t>
+      </w:r>
+    </w:p>
+    <w:p>
+      <w:r>
+        <w:t xml:space="preserve">            find_corner(a, i, j, &amp;aii[i][j]);</w:t>
+      </w:r>
+    </w:p>
+    <w:p>
+      <w:r>
+        <w:t xml:space="preserve">            find_corner(b, i, j, &amp;bii[i][j]);</w:t>
+      </w:r>
+    </w:p>
+    <w:p>
+      <w:r>
+        <w:t xml:space="preserve">            find_corner(c, i, j, &amp;cii[i][j]);</w:t>
+      </w:r>
+      <w:r>
+        <w:t xml:space="preserve"> </w:t>
+      </w:r>
+      <w:r>
+        <w:t>}</w:t>
+      </w:r>
+      <w:r>
+        <w:t xml:space="preserve"> </w:t>
+      </w:r>
+      <w:r>
+        <w:t>}</w:t>
+      </w:r>
+    </w:p>
+    <w:p>
+      <w:r>
+        <w:t xml:space="preserve">    p.ra = p.ca = 0;</w:t>
+      </w:r>
+    </w:p>
+    <w:p>
+      <w:r>
+        <w:t xml:space="preserve">    p.rb = p.cb = m / 2;</w:t>
+      </w:r>
+    </w:p>
+    <w:p>
+      <w:r>
+        <w:t>#define LEN(A) (sizeof(A)/sizeof(A[0]))</w:t>
+      </w:r>
+    </w:p>
+    <w:p>
+      <w:r>
+        <w:t xml:space="preserve">    for (i = 0; i &lt; LEN(P); i++)</w:t>
+      </w:r>
+    </w:p>
+    <w:p>
+      <w:r>
+        <w:t xml:space="preserve">        set(P[i], p, 0);</w:t>
+      </w:r>
+    </w:p>
+    <w:p>
+      <w:r>
+        <w:t>#define ST0 set(S,p,0); set(T,p,0)</w:t>
+      </w:r>
+    </w:p>
+    <w:p>
+      <w:r>
+        <w:t xml:space="preserve">    ST0;</w:t>
+      </w:r>
+    </w:p>
+    <w:p>
+      <w:r>
+        <w:lastRenderedPageBreak/>
+        <w:t xml:space="preserve">    add(A, A, S, aii[0][0], aii[1][1], p);</w:t>
+      </w:r>
+    </w:p>
+    <w:p>
+      <w:r>
+        <w:t xml:space="preserve">    add(B, B, T, bii[0][0], bii[1][1], p);</w:t>
+      </w:r>
+    </w:p>
+    <w:p>
+      <w:r>
+        <w:t xml:space="preserve">    mul(S, T, P[0], p, p, p);</w:t>
+      </w:r>
+    </w:p>
+    <w:p>
+      <w:r>
+        <w:t xml:space="preserve">    ST0;</w:t>
+      </w:r>
+    </w:p>
+    <w:p>
+      <w:r>
+        <w:t xml:space="preserve">    add(A, A, S, aii[1][0], aii[1][1], p);</w:t>
+      </w:r>
+    </w:p>
+    <w:p>
+      <w:r>
+        <w:t xml:space="preserve">    mul(S, B, P[1], p, bii[0][0], p);</w:t>
+      </w:r>
+    </w:p>
+    <w:p>
+      <w:r>
+        <w:t xml:space="preserve">    ST0;</w:t>
+      </w:r>
+    </w:p>
+    <w:p>
+      <w:r>
+        <w:t xml:space="preserve">    sub(B, B, T, bii[0][1], bii[1][1], p);</w:t>
+      </w:r>
+    </w:p>
+    <w:p>
+      <w:r>
+        <w:t xml:space="preserve">    mul(A, T, P[2], aii[0][0], p, p);</w:t>
+      </w:r>
+    </w:p>
+    <w:p>
+      <w:r>
+        <w:t xml:space="preserve">    ST0;</w:t>
+      </w:r>
+    </w:p>
+    <w:p>
+      <w:r>
+        <w:t xml:space="preserve">    sub(B, B, T, bii[1][0], bii[0][0], p);</w:t>
+      </w:r>
+    </w:p>
+    <w:p>
+      <w:r>
+        <w:t xml:space="preserve">    mul(A, T, P[3], aii[1][1], p, p);</w:t>
+      </w:r>
+    </w:p>
+    <w:p>
+      <w:r>
+        <w:t xml:space="preserve">    ST0;</w:t>
+      </w:r>
+    </w:p>
+    <w:p>
+      <w:r>
+        <w:t xml:space="preserve">    add(A, A, S, aii[0][0], aii[0][1], p);</w:t>
+      </w:r>
+    </w:p>
+    <w:p>
+      <w:r>
+        <w:t xml:space="preserve">    mul(S, B, P[4], p, bii[1][1], p);</w:t>
+      </w:r>
+    </w:p>
+    <w:p>
+      <w:r>
+        <w:t xml:space="preserve">    ST0;</w:t>
+      </w:r>
+    </w:p>
+    <w:p>
+      <w:r>
+        <w:t xml:space="preserve">    sub(A, A, S, aii[1][0], aii[0][0], p);</w:t>
+      </w:r>
+    </w:p>
+    <w:p>
+      <w:r>
+        <w:t xml:space="preserve">    add(B, B, T, bii[0][0], bii[0][1], p);</w:t>
+      </w:r>
+    </w:p>
+    <w:p>
+      <w:r>
+        <w:t xml:space="preserve">    mul(S, T, P[5], p, p, p);</w:t>
+      </w:r>
+    </w:p>
+    <w:p>
+      <w:r>
+        <w:t xml:space="preserve">    ST0;</w:t>
+      </w:r>
+    </w:p>
+    <w:p>
+      <w:r>
+        <w:t xml:space="preserve">    sub(A, A, S, aii[0][1], aii[1][1], p);</w:t>
+      </w:r>
+    </w:p>
+    <w:p>
+      <w:r>
+        <w:t xml:space="preserve">    add(B, B, T, bii[1][0], bii[1][1], p);</w:t>
+      </w:r>
+    </w:p>
+    <w:p>
+      <w:r>
+        <w:t xml:space="preserve">    mul(S, T, P[6], p, p, p);</w:t>
+      </w:r>
+    </w:p>
+    <w:p>
+      <w:r>
+        <w:t xml:space="preserve">    add(P[0], P[3], S, p, p, p);</w:t>
+      </w:r>
+    </w:p>
+    <w:p>
+      <w:r>
+        <w:t xml:space="preserve">    sub(S, P[4], T, p, p, p);</w:t>
+      </w:r>
+    </w:p>
+    <w:p>
+      <w:r>
+        <w:t xml:space="preserve">    add(T, P[6], C, p, p, cii[0][0]);</w:t>
+      </w:r>
+    </w:p>
+    <w:p>
+      <w:r>
+        <w:t xml:space="preserve">    add(P[2], P[4], C, p, p, cii[0][1]);</w:t>
+      </w:r>
+    </w:p>
+    <w:p>
+      <w:r>
+        <w:t xml:space="preserve">    add(P[1], P[3], C, p, p, cii[1][0]);</w:t>
+      </w:r>
+    </w:p>
+    <w:p>
+      <w:r>
+        <w:t xml:space="preserve">    add(P[0], P[2], S, p, p, p);</w:t>
+      </w:r>
+    </w:p>
+    <w:p>
+      <w:r>
+        <w:t xml:space="preserve">    sub(S, P[1], T, p, p, p);</w:t>
+      </w:r>
+    </w:p>
+    <w:p>
+      <w:r>
+        <w:t xml:space="preserve">    add(T, P[5], C, p, p, cii[1][1]);}</w:t>
+      </w:r>
+    </w:p>
+    <w:p>
+      <w:r>
+        <w:lastRenderedPageBreak/>
+        <w:t>int main()</w:t>
+      </w:r>
+      <w:r>
+        <w:t xml:space="preserve"> </w:t>
+      </w:r>
+      <w:r>
+        <w:t>{</w:t>
+      </w:r>
+    </w:p>
+    <w:p>
+      <w:r>
+        <w:t xml:space="preserve">    mat A, B, C;</w:t>
+      </w:r>
+    </w:p>
+    <w:p>
+      <w:r>
+        <w:t xml:space="preserve">    corners ai = { 0, N, 0, N };</w:t>
+      </w:r>
+    </w:p>
+    <w:p>
+      <w:r>
+        <w:t xml:space="preserve">    corners bi = { 0, N, 0, N };</w:t>
+      </w:r>
+    </w:p>
+    <w:p>
+      <w:r>
+        <w:t xml:space="preserve">    corners ci = { 0, N, 0, N };</w:t>
+      </w:r>
+    </w:p>
+    <w:p>
+      <w:r>
+        <w:t xml:space="preserve">    srand(time(0));</w:t>
+      </w:r>
+    </w:p>
+    <w:p>
+      <w:r>
+        <w:t xml:space="preserve">    randk(A, ai, 0, 2);</w:t>
+      </w:r>
+    </w:p>
+    <w:p>
+      <w:r>
+        <w:t xml:space="preserve">    randk(B, bi, 0, 2);</w:t>
+      </w:r>
+    </w:p>
+    <w:p>
+      <w:r>
+        <w:t xml:space="preserve">    print(A, ai, "A");</w:t>
+      </w:r>
+    </w:p>
+    <w:p>
+      <w:r>
+        <w:t xml:space="preserve">    print(B, bi, "B");</w:t>
+      </w:r>
+    </w:p>
+    <w:p>
+      <w:r>
+        <w:t xml:space="preserve">    set(C, ci, 0);</w:t>
+      </w:r>
+    </w:p>
+    <w:p>
+      <w:r>
+        <w:t xml:space="preserve">    mul(A, B, C, ai, bi, ci);</w:t>
+      </w:r>
+    </w:p>
+    <w:p>
+      <w:r>
+        <w:t xml:space="preserve">    print(C, ci, "C");</w:t>
+      </w:r>
+    </w:p>
+    <w:p>
+      <w:r>
+        <w:t xml:space="preserve">    return 0;}</w:t>
+      </w:r>
+      <w:r>
+        <w:t>// END</w:t>
+      </w:r>
+    </w:p>
+    <w:p>
+      <w:r>
+        <w:t>OUTPUT:</w:t>
+      </w:r>
+    </w:p>
+    <w:p>
+      <w:r>
+        <w:drawing>
+          <wp:inline distT="0" distB="0" distL="0" distR="0" wp14:anchorId="63739ED5" wp14:editId="65A13E79">
+            <wp:extent cx="3953427" cy="3315163"/>
+            <wp:effectExtent l="0" t="0" r="9525" b="0"/>
+            <wp:docPr id="11" name="Picture 11"/>
+            <wp:cNvGraphicFramePr>
+              <a:graphicFrameLocks xmlns:a="http://schemas.openxmlformats.org/drawingml/2006/main" noChangeAspect="1"/>
+            </wp:cNvGraphicFramePr>
+            <a:graphic xmlns:a="http://schemas.openxmlformats.org/drawingml/2006/main">
+              <a:graphicData uri="http://schemas.openxmlformats.org/drawingml/2006/picture">
+                <pic:pic xmlns:pic="http://schemas.openxmlformats.org/drawingml/2006/picture">
+                  <pic:nvPicPr>
+                    <pic:cNvPr id="1" name=""/>
+                    <pic:cNvPicPr/>
+                  </pic:nvPicPr>
+                  <pic:blipFill>
+                    <a:blip r:embed="rId19"/>
+                    <a:stretch>
+                      <a:fillRect/>
+                    </a:stretch>
+                  </pic:blipFill>
+                  <pic:spPr>
+                    <a:xfrm>
+                      <a:off x="0" y="0"/>
+                      <a:ext cx="3953427" cy="3315163"/>
+                    </a:xfrm>
+                    <a:prstGeom prst="rect">
+                      <a:avLst/>
+                    </a:prstGeom>
+                  </pic:spPr>
+                </pic:pic>
+              </a:graphicData>
+            </a:graphic>
+          </wp:inline>
+        </w:drawing>
+      </w:r>
+    </w:p>
+    <w:p>
+      <w:r>
+        <w:br w:type="page"/>
+      </w:r>
+    </w:p>
+    <w:p>
+      <w:pPr>
+        <w:pStyle w:val="Heading1"/>
+        <w:jc w:val="center"/>
+        <w:rPr>
+          <w:b/>
+          <w:sz w:val="52"/>
+          <w:u w:val="single"/>
+        </w:rPr>
+      </w:pPr>
+      <w:r>
+        <w:rPr>
+          <w:b/>
+          <w:sz w:val="52"/>
+          <w:u w:val="single"/>
+        </w:rPr>
+        <w:lastRenderedPageBreak/>
+        <w:t>N Q</w:t>
+      </w:r>
+      <w:r>
+        <w:rPr>
+          <w:b/>
+          <w:sz w:val="52"/>
+          <w:u w:val="single"/>
+        </w:rPr>
+        <w:t>ueens</w:t>
+      </w:r>
+    </w:p>
+    <w:p/>
+    <w:p/>
+    <w:p>
+      <w:r>
+        <w:t xml:space="preserve">CODE: </w:t>
+      </w:r>
+    </w:p>
+    <w:p>
+      <w:r>
+        <w:t>//BEGIN</w:t>
+      </w:r>
+    </w:p>
+    <w:p>
+      <w:r>
+        <w:t>#define N 4</w:t>
+      </w:r>
+    </w:p>
+    <w:p>
+      <w:r>
+        <w:t>#include &lt;stdbool.h&gt;</w:t>
+      </w:r>
+    </w:p>
+    <w:p>
+      <w:r>
+        <w:t>#include &lt;stdio.h&gt;</w:t>
+      </w:r>
+    </w:p>
+    <w:p>
+      <w:r>
+        <w:t>void printSolution(int board[N][N])</w:t>
+      </w:r>
+      <w:r>
+        <w:t xml:space="preserve"> </w:t>
+      </w:r>
+      <w:r>
+        <w:t>{</w:t>
+      </w:r>
+    </w:p>
+    <w:p>
+      <w:r>
+        <w:t xml:space="preserve">    for (int i = 0; i &lt; N; i++) {</w:t>
+      </w:r>
+    </w:p>
+    <w:p>
+      <w:r>
+        <w:t xml:space="preserve">        for (int j = 0; j &lt; N; j++)</w:t>
+      </w:r>
+    </w:p>
+    <w:p>
+      <w:r>
+        <w:t xml:space="preserve">            printf(" %d ", board[i][j]);</w:t>
+      </w:r>
+    </w:p>
+    <w:p>
+      <w:r>
+        <w:t xml:space="preserve">        printf("\n");</w:t>
+      </w:r>
+      <w:r>
+        <w:t xml:space="preserve"> </w:t>
+      </w:r>
+      <w:r>
+        <w:t>}</w:t>
+      </w:r>
+      <w:r>
+        <w:t xml:space="preserve"> </w:t>
+      </w:r>
+      <w:r>
+        <w:t>}</w:t>
+      </w:r>
+    </w:p>
+    <w:p>
+      <w:r>
+        <w:t>bool isSafe(int board[N][N], int row, int col)</w:t>
+      </w:r>
+      <w:r>
+        <w:t xml:space="preserve"> </w:t>
+      </w:r>
+      <w:r>
+        <w:t>{</w:t>
+      </w:r>
+    </w:p>
+    <w:p>
+      <w:r>
+        <w:t xml:space="preserve">    int i, j;</w:t>
+      </w:r>
+    </w:p>
+    <w:p>
+      <w:r>
+        <w:t xml:space="preserve">    for (i = 0; i &lt; col; i++)</w:t>
+      </w:r>
+    </w:p>
+    <w:p>
+      <w:r>
+        <w:t xml:space="preserve">        if (board[row][i])</w:t>
+      </w:r>
+    </w:p>
+    <w:p>
+      <w:r>
+        <w:t xml:space="preserve">            return false;</w:t>
+      </w:r>
+    </w:p>
+    <w:p>
+      <w:r>
+        <w:t xml:space="preserve">   for (i = row, j = col; i &gt;= 0 &amp;&amp; j &gt;= 0; i--, j--)</w:t>
+      </w:r>
+    </w:p>
+    <w:p>
+      <w:r>
+        <w:t xml:space="preserve">        if (board[i][j])</w:t>
+      </w:r>
+    </w:p>
+    <w:p>
+      <w:r>
+        <w:t xml:space="preserve">            return false;</w:t>
+      </w:r>
+    </w:p>
+    <w:p>
+      <w:r>
+        <w:t xml:space="preserve">    for (i = row, j = col; j &gt;= 0 &amp;&amp; i &lt; N; i++, j--)</w:t>
+      </w:r>
+    </w:p>
+    <w:p>
+      <w:r>
+        <w:t xml:space="preserve">        if (board[i][j])</w:t>
+      </w:r>
+    </w:p>
+    <w:p>
+      <w:r>
+        <w:t xml:space="preserve">            return false;</w:t>
+      </w:r>
+    </w:p>
+    <w:p>
+      <w:r>
+        <w:t xml:space="preserve">    return true;</w:t>
+      </w:r>
+      <w:r>
+        <w:t xml:space="preserve"> </w:t>
+      </w:r>
+      <w:r>
+        <w:t>}</w:t>
+      </w:r>
+    </w:p>
+    <w:p>
+      <w:r>
+        <w:t>bool solveNQUtil(int board[N][N], int col)</w:t>
+      </w:r>
+      <w:r>
+        <w:t xml:space="preserve"> </w:t>
+      </w:r>
+      <w:r>
+        <w:t>{</w:t>
+      </w:r>
+    </w:p>
+    <w:p>
+      <w:r>
+        <w:t xml:space="preserve">    if (col &gt;= N)</w:t>
+      </w:r>
+    </w:p>
+    <w:p>
+      <w:r>
+        <w:t xml:space="preserve">        return true;</w:t>
+      </w:r>
+    </w:p>
+    <w:p>
+      <w:r>
+        <w:t xml:space="preserve">    for (int i = 0; i &lt; N; i++) {</w:t>
+      </w:r>
+    </w:p>
+    <w:p>
+      <w:r>
+        <w:t xml:space="preserve">        if (isSafe(board, i, col)) {</w:t>
+      </w:r>
+    </w:p>
+    <w:p>
+      <w:r>
+        <w:lastRenderedPageBreak/>
+        <w:t xml:space="preserve">            board[i][col] = 1;</w:t>
+      </w:r>
+    </w:p>
+    <w:p>
+      <w:r>
+        <w:t xml:space="preserve">            if (solveNQUtil(board, col + 1))</w:t>
+      </w:r>
+    </w:p>
+    <w:p>
+      <w:r>
+        <w:t xml:space="preserve">                return true;</w:t>
+      </w:r>
+    </w:p>
+    <w:p>
+      <w:r>
+        <w:t xml:space="preserve">            board[i][col] = 0;</w:t>
+      </w:r>
+      <w:r>
+        <w:t xml:space="preserve"> </w:t>
+      </w:r>
+      <w:r>
+        <w:t>} }</w:t>
+      </w:r>
+    </w:p>
+    <w:p>
+      <w:r>
+        <w:t xml:space="preserve">    return false;</w:t>
+      </w:r>
+      <w:r>
+        <w:t xml:space="preserve"> </w:t>
+      </w:r>
+      <w:r>
+        <w:t>}</w:t>
+      </w:r>
+    </w:p>
+    <w:p>
+      <w:r>
+        <w:t>bool solveNQ()</w:t>
+      </w:r>
+      <w:r>
+        <w:t xml:space="preserve"> </w:t>
+      </w:r>
+      <w:r>
+        <w:t>{</w:t>
+      </w:r>
+    </w:p>
+    <w:p>
+      <w:r>
+        <w:t xml:space="preserve">    int board[N][N] = { { 0, 0, 0, 0 },</w:t>
+      </w:r>
+      <w:r>
+        <w:t xml:space="preserve"> </w:t>
+      </w:r>
+      <w:r>
+        <w:t>{ 0, 0, 0, 0 }, { 0, 0, 0, 0 }, { 0, 0, 0, 0 }</w:t>
+      </w:r>
+      <w:r>
+        <w:t xml:space="preserve"> </w:t>
+      </w:r>
+      <w:r>
+        <w:t xml:space="preserve"> };</w:t>
+      </w:r>
+    </w:p>
+    <w:p>
+      <w:r>
+        <w:t xml:space="preserve">    if (solveNQUtil(board, 0) == false) {</w:t>
+      </w:r>
+    </w:p>
+    <w:p>
+      <w:r>
+        <w:t xml:space="preserve">        printf("Solution does not exist");</w:t>
+      </w:r>
+    </w:p>
+    <w:p>
+      <w:r>
+        <w:t xml:space="preserve">        return false;</w:t>
+      </w:r>
+      <w:r>
+        <w:t xml:space="preserve"> </w:t>
+      </w:r>
+      <w:r>
+        <w:t>}</w:t>
+      </w:r>
+    </w:p>
+    <w:p>
+      <w:r>
+        <w:t xml:space="preserve">    printSolution(board);</w:t>
+      </w:r>
+    </w:p>
+    <w:p>
+      <w:r>
+        <w:t xml:space="preserve">    return true;</w:t>
+      </w:r>
+      <w:r>
+        <w:t xml:space="preserve"> </w:t>
+      </w:r>
+      <w:r>
+        <w:t>}</w:t>
+      </w:r>
+    </w:p>
+    <w:p>
+      <w:r>
+        <w:t>int main()</w:t>
+      </w:r>
+      <w:r>
+        <w:t xml:space="preserve"> </w:t>
+      </w:r>
+      <w:r>
+        <w:t>{</w:t>
+      </w:r>
+    </w:p>
+    <w:p>
+      <w:r>
+        <w:t xml:space="preserve">    solveNQ();</w:t>
+      </w:r>
+    </w:p>
+    <w:p>
+      <w:r>
+        <w:t xml:space="preserve">    return 0;</w:t>
+      </w:r>
+      <w:r>
+        <w:t xml:space="preserve"> </w:t>
+      </w:r>
+      <w:r>
+        <w:t>}// END</w:t>
+      </w:r>
+    </w:p>
+    <w:p>
+      <w:r>
+        <w:t>OUTPUT:</w:t>
+      </w:r>
+    </w:p>
+    <w:p>
+      <w:r>
+        <w:drawing>
+          <wp:inline distT="0" distB="0" distL="0" distR="0" wp14:anchorId="59F6BED1" wp14:editId="6A0346E4">
+            <wp:extent cx="3915321" cy="1143160"/>
+            <wp:effectExtent l="0" t="0" r="0" b="0"/>
+            <wp:docPr id="12" name="Picture 12"/>
+            <wp:cNvGraphicFramePr>
+              <a:graphicFrameLocks xmlns:a="http://schemas.openxmlformats.org/drawingml/2006/main" noChangeAspect="1"/>
+            </wp:cNvGraphicFramePr>
+            <a:graphic xmlns:a="http://schemas.openxmlformats.org/drawingml/2006/main">
+              <a:graphicData uri="http://schemas.openxmlformats.org/drawingml/2006/picture">
+                <pic:pic xmlns:pic="http://schemas.openxmlformats.org/drawingml/2006/picture">
+                  <pic:nvPicPr>
+                    <pic:cNvPr id="1" name=""/>
+                    <pic:cNvPicPr/>
+                  </pic:nvPicPr>
+                  <pic:blipFill>
+                    <a:blip r:embed="rId20"/>
+                    <a:stretch>
+                      <a:fillRect/>
+                    </a:stretch>
+                  </pic:blipFill>
+                  <pic:spPr>
+                    <a:xfrm>
+                      <a:off x="0" y="0"/>
+                      <a:ext cx="3915321" cy="1143160"/>
+                    </a:xfrm>
+                    <a:prstGeom prst="rect">
+                      <a:avLst/>
+                    </a:prstGeom>
+                  </pic:spPr>
+                </pic:pic>
+              </a:graphicData>
+            </a:graphic>
+          </wp:inline>
+        </w:drawing>
+      </w:r>
+    </w:p>
+    <w:p/>
+    <w:p>
+      <w:r>
+        <w:br w:type="page"/>
+      </w:r>
+    </w:p>
+    <w:p>
+      <w:pPr>
+        <w:pStyle w:val="Heading1"/>
+        <w:jc w:val="center"/>
+        <w:rPr>
+          <w:b/>
+          <w:sz w:val="52"/>
+          <w:u w:val="single"/>
+        </w:rPr>
+      </w:pPr>
+      <w:r>
+        <w:rPr>
+          <w:b/>
+          <w:sz w:val="52"/>
+          <w:u w:val="single"/>
+        </w:rPr>
+        <w:lastRenderedPageBreak/>
+        <w:t>Travelling Salesman</w:t>
+      </w:r>
+    </w:p>
+    <w:p/>
+    <w:p/>
+    <w:p>
+      <w:r>
+        <w:t xml:space="preserve">CODE: </w:t>
+      </w:r>
+    </w:p>
+    <w:p>
+      <w:r>
+        <w:t>//BEGIN</w:t>
+      </w:r>
+    </w:p>
+    <w:p>
+      <w:r>
+        <w:t>#include &lt;bits/stdc++.h&gt;</w:t>
+      </w:r>
+    </w:p>
+    <w:p>
+      <w:r>
+        <w:t>using namespace std;</w:t>
+      </w:r>
+    </w:p>
+    <w:p>
+      <w:r>
+        <w:t>#define V 4</w:t>
+      </w:r>
+    </w:p>
+    <w:p>
+      <w:r>
+        <w:t>int travllingSalesmanProblem(int graph[][V], int s)</w:t>
+      </w:r>
+      <w:r>
+        <w:t xml:space="preserve"> </w:t>
+      </w:r>
+      <w:r>
+        <w:t>{</w:t>
+      </w:r>
+    </w:p>
+    <w:p>
+      <w:r>
+        <w:t xml:space="preserve">    vector&lt;int&gt; vertex;</w:t>
+      </w:r>
+    </w:p>
+    <w:p>
+      <w:r>
+        <w:t xml:space="preserve">    for (int i = 0; i &lt; V; i++)</w:t>
+      </w:r>
+    </w:p>
+    <w:p>
+      <w:r>
+        <w:t xml:space="preserve">        if (i != s)</w:t>
+      </w:r>
+    </w:p>
+    <w:p>
+      <w:r>
+        <w:t xml:space="preserve">            vertex.push_back(i);</w:t>
+      </w:r>
+    </w:p>
+    <w:p>
+      <w:r>
+        <w:t xml:space="preserve">    int min_path = INT_MAX;</w:t>
+      </w:r>
+    </w:p>
+    <w:p>
+      <w:r>
+        <w:t xml:space="preserve">    do { int current_pathweight = 0;</w:t>
+      </w:r>
+      <w:r>
+        <w:t xml:space="preserve"> </w:t>
+      </w:r>
+      <w:r>
+        <w:t>int k = s;</w:t>
+      </w:r>
+    </w:p>
+    <w:p>
+      <w:r>
+        <w:t xml:space="preserve">        for (int i = 0; i &lt; vertex.size(); i++) {</w:t>
+      </w:r>
+    </w:p>
+    <w:p>
+      <w:r>
+        <w:t xml:space="preserve">            current_pathweight += graph[k][vertex[i]];</w:t>
+      </w:r>
+      <w:r>
+        <w:t xml:space="preserve"> </w:t>
+      </w:r>
+      <w:r>
+        <w:t>k = vertex[i];</w:t>
+      </w:r>
+      <w:r>
+        <w:t xml:space="preserve"> </w:t>
+      </w:r>
+      <w:r>
+        <w:t>}</w:t>
+      </w:r>
+    </w:p>
+    <w:p>
+      <w:r>
+        <w:t xml:space="preserve">        current_pathweight += graph[k][s];</w:t>
+      </w:r>
+    </w:p>
+    <w:p>
+      <w:r>
+        <w:t xml:space="preserve">        min_path = min(min_path, current_pathweight);</w:t>
+      </w:r>
+    </w:p>
+    <w:p>
+      <w:r>
+        <w:t xml:space="preserve">    } while (next_permutation(vertex.begin(), vertex.end()));</w:t>
+      </w:r>
+    </w:p>
+    <w:p>
+      <w:r>
+        <w:t xml:space="preserve">    return min_path;</w:t>
+      </w:r>
+      <w:r>
+        <w:t xml:space="preserve"> </w:t>
+      </w:r>
+      <w:r>
+        <w:t>}</w:t>
+      </w:r>
+    </w:p>
+    <w:p>
+      <w:r>
+        <w:t>int main()</w:t>
+      </w:r>
+      <w:r>
+        <w:t xml:space="preserve"> </w:t>
+      </w:r>
+      <w:r>
+        <w:t>{</w:t>
+      </w:r>
+    </w:p>
+    <w:p>
+      <w:r>
+        <w:t xml:space="preserve">    int graph[][V] = { { 0, 10, 15, 20 },</w:t>
+      </w:r>
+      <w:r>
+        <w:t xml:space="preserve"> </w:t>
+      </w:r>
+      <w:r>
+        <w:t xml:space="preserve"> { 10, 0, 35, 25 },</w:t>
+      </w:r>
+      <w:r>
+        <w:t xml:space="preserve"> </w:t>
+      </w:r>
+      <w:r>
+        <w:t>{ 15, 35, 0, 30 }, { 20, 25, 30, 0 } };</w:t>
+      </w:r>
+    </w:p>
+    <w:p>
+      <w:r>
+        <w:t xml:space="preserve">    int s = 0;</w:t>
+      </w:r>
+    </w:p>
+    <w:p>
+      <w:r>
+        <w:t xml:space="preserve">    cout &lt;&lt; travllingSalesmanProblem(graph, s) &lt;&lt; endl;</w:t>
+      </w:r>
+    </w:p>
+    <w:p>
+      <w:r>
+        <w:t xml:space="preserve">    return 0;</w:t>
+      </w:r>
+      <w:r>
+        <w:t xml:space="preserve"> </w:t>
+      </w:r>
+      <w:r>
+        <w:t>}</w:t>
+      </w:r>
+      <w:r>
+        <w:t>// END</w:t>
+      </w:r>
+    </w:p>
+    <w:p>
+      <w:r>
+        <w:t>OUTPUT:</w:t>
+      </w:r>
+    </w:p>
+    <w:p>
+      <w:r>
+        <w:drawing>
+          <wp:inline distT="0" distB="0" distL="0" distR="0" wp14:anchorId="37E8F375" wp14:editId="7ED09E66">
+            <wp:extent cx="3953427" cy="676369"/>
+            <wp:effectExtent l="0" t="0" r="9525" b="9525"/>
+            <wp:docPr id="13" name="Picture 13"/>
+            <wp:cNvGraphicFramePr>
+              <a:graphicFrameLocks xmlns:a="http://schemas.openxmlformats.org/drawingml/2006/main" noChangeAspect="1"/>
+            </wp:cNvGraphicFramePr>
+            <a:graphic xmlns:a="http://schemas.openxmlformats.org/drawingml/2006/main">
+              <a:graphicData uri="http://schemas.openxmlformats.org/drawingml/2006/picture">
+                <pic:pic xmlns:pic="http://schemas.openxmlformats.org/drawingml/2006/picture">
+                  <pic:nvPicPr>
+                    <pic:cNvPr id="1" name=""/>
+                    <pic:cNvPicPr/>
+                  </pic:nvPicPr>
+                  <pic:blipFill>
+                    <a:blip r:embed="rId21"/>
+                    <a:stretch>
+                      <a:fillRect/>
+                    </a:stretch>
+                  </pic:blipFill>
+                  <pic:spPr>
+                    <a:xfrm>
+                      <a:off x="0" y="0"/>
+                      <a:ext cx="3953427" cy="676369"/>
+                    </a:xfrm>
+                    <a:prstGeom prst="rect">
+                      <a:avLst/>
+                    </a:prstGeom>
+                  </pic:spPr>
+                </pic:pic>
+              </a:graphicData>
+            </a:graphic>
+          </wp:inline>
+        </w:drawing>
+      </w:r>
       <w:bookmarkStart w:id="0" w:name="_GoBack"/>
       <w:bookmarkEnd w:id="0"/>
     </w:p>
+    <w:p/>
     <w:sectPr>
-      <w:headerReference w:type="first" r:id="rId19"/>
+      <w:headerReference w:type="first" r:id="rId22"/>
       <w:pgSz w:w="11906" w:h="16838"/>
       <w:pgMar w:top="1440" w:right="1440" w:bottom="1440" w:left="1440" w:header="708" w:footer="708" w:gutter="0"/>
       <w:pgNumType w:start="0"/>
@@ -3752,7 +5931,7 @@
       </w:pPr>
     </w:pPrDefault>
   </w:docDefaults>
-  <w:latentStyles w:defLockedState="0" w:defUIPriority="99" w:defSemiHidden="0" w:defUnhideWhenUsed="0" w:defQFormat="0" w:count="377">
+  <w:latentStyles w:defLockedState="0" w:defUIPriority="99" w:defSemiHidden="0" w:defUnhideWhenUsed="0" w:defQFormat="0" w:count="376">
     <w:lsdException w:name="Normal" w:uiPriority="0" w:qFormat="1"/>
     <w:lsdException w:name="heading 1" w:uiPriority="9" w:qFormat="1"/>
     <w:lsdException w:name="heading 2" w:semiHidden="1" w:uiPriority="9" w:unhideWhenUsed="1" w:qFormat="1"/>
@@ -3858,6 +6037,7 @@
     <w:lsdException w:name="HTML Sample" w:semiHidden="1" w:unhideWhenUsed="1"/>
     <w:lsdException w:name="HTML Typewriter" w:semiHidden="1" w:unhideWhenUsed="1"/>
     <w:lsdException w:name="HTML Variable" w:semiHidden="1" w:unhideWhenUsed="1"/>
+    <w:lsdException w:name="Normal Table" w:semiHidden="1" w:unhideWhenUsed="1"/>
     <w:lsdException w:name="annotation subject" w:semiHidden="1" w:unhideWhenUsed="1"/>
     <w:lsdException w:name="No List" w:semiHidden="1" w:unhideWhenUsed="1"/>
     <w:lsdException w:name="Outline List 1" w:semiHidden="1" w:unhideWhenUsed="1"/>
@@ -3904,8 +6084,10 @@
     <w:lsdException w:name="Table Subtle 2" w:semiHidden="1" w:unhideWhenUsed="1"/>
     <w:lsdException w:name="Table Web 1" w:semiHidden="1" w:unhideWhenUsed="1"/>
     <w:lsdException w:name="Table Web 2" w:semiHidden="1" w:unhideWhenUsed="1"/>
+    <w:lsdException w:name="Table Web 3" w:semiHidden="1" w:unhideWhenUsed="1"/>
     <w:lsdException w:name="Balloon Text" w:semiHidden="1" w:unhideWhenUsed="1"/>
     <w:lsdException w:name="Table Grid" w:uiPriority="39"/>
+    <w:lsdException w:name="Table Theme" w:semiHidden="1" w:unhideWhenUsed="1"/>
     <w:lsdException w:name="Placeholder Text" w:semiHidden="1"/>
     <w:lsdException w:name="No Spacing" w:uiPriority="1" w:qFormat="1"/>
     <w:lsdException w:name="Light Shading" w:uiPriority="60"/>
@@ -4126,7 +6308,6 @@
     <w:lsdException w:name="Hashtag" w:semiHidden="1" w:unhideWhenUsed="1"/>
     <w:lsdException w:name="Unresolved Mention" w:semiHidden="1" w:unhideWhenUsed="1"/>
     <w:lsdException w:name="Smart Link" w:semiHidden="1" w:unhideWhenUsed="1"/>
-    <w:lsdException w:name="Smart Link Error" w:semiHidden="1" w:unhideWhenUsed="1"/>
   </w:latentStyles>
   <w:style w:type="paragraph" w:default="1" w:styleId="Normal">
     <w:name w:val="Normal"/>
@@ -4293,6 +6474,25 @@
     <w:uiPriority w:val="99"/>
     <w:rsid w:val="00BB2293"/>
   </w:style>
+  <w:style w:type="table" w:styleId="TableGrid">
+    <w:name w:val="Table Grid"/>
+    <w:basedOn w:val="TableNormal"/>
+    <w:uiPriority w:val="39"/>
+    <w:rsid w:val="00733D69"/>
+    <w:pPr>
+      <w:spacing w:after="0" w:line="240" w:lineRule="auto"/>
+    </w:pPr>
+    <w:tblPr>
+      <w:tblBorders>
+        <w:top w:val="single" w:sz="4" w:space="0" w:color="auto"/>
+        <w:left w:val="single" w:sz="4" w:space="0" w:color="auto"/>
+        <w:bottom w:val="single" w:sz="4" w:space="0" w:color="auto"/>
+        <w:right w:val="single" w:sz="4" w:space="0" w:color="auto"/>
+        <w:insideH w:val="single" w:sz="4" w:space="0" w:color="auto"/>
+        <w:insideV w:val="single" w:sz="4" w:space="0" w:color="auto"/>
+      </w:tblBorders>
+    </w:tblPr>
+  </w:style>
 </w:styles>
 </file>
 
@@ -4374,21 +6574,21 @@
     <w:charset w:val="00"/>
     <w:family w:val="swiss"/>
     <w:pitch w:val="variable"/>
-    <w:sig w:usb0="E0002AFF" w:usb1="4000ACFF" w:usb2="00000001" w:usb3="00000000" w:csb0="000001FF" w:csb1="00000000"/>
+    <w:sig w:usb0="E4002EFF" w:usb1="C000247B" w:usb2="00000009" w:usb3="00000000" w:csb0="000001FF" w:csb1="00000000"/>
   </w:font>
   <w:font w:name="Times New Roman">
     <w:panose1 w:val="02020603050405020304"/>
     <w:charset w:val="00"/>
     <w:family w:val="roman"/>
     <w:pitch w:val="variable"/>
-    <w:sig w:usb0="E0002AFF" w:usb1="C0007843" w:usb2="00000009" w:usb3="00000000" w:csb0="000001FF" w:csb1="00000000"/>
+    <w:sig w:usb0="E0002EFF" w:usb1="C000785B" w:usb2="00000009" w:usb3="00000000" w:csb0="000001FF" w:csb1="00000000"/>
   </w:font>
   <w:font w:name="Calibri Light">
     <w:panose1 w:val="020F0302020204030204"/>
     <w:charset w:val="00"/>
     <w:family w:val="swiss"/>
     <w:pitch w:val="variable"/>
-    <w:sig w:usb0="A0002AEF" w:usb1="4000207B" w:usb2="00000000" w:usb3="00000000" w:csb0="000001FF" w:csb1="00000000"/>
+    <w:sig w:usb0="E4002EFF" w:usb1="C000247B" w:usb2="00000009" w:usb3="00000000" w:csb0="000001FF" w:csb1="00000000"/>
   </w:font>
   <w:font w:name="Segoe UI">
     <w:panose1 w:val="020B0502040204020203"/>
@@ -4420,6 +6620,7 @@
     <w:rsid w:val="00465788"/>
     <w:rsid w:val="007E7C42"/>
     <w:rsid w:val="00932156"/>
+    <w:rsid w:val="00AC28B1"/>
     <w:rsid w:val="00FF6780"/>
   </w:rsids>
   <m:mathPr>
@@ -4460,7 +6661,7 @@
       </w:pPr>
     </w:pPrDefault>
   </w:docDefaults>
-  <w:latentStyles w:defLockedState="0" w:defUIPriority="99" w:defSemiHidden="0" w:defUnhideWhenUsed="0" w:defQFormat="0" w:count="377">
+  <w:latentStyles w:defLockedState="0" w:defUIPriority="99" w:defSemiHidden="0" w:defUnhideWhenUsed="0" w:defQFormat="0" w:count="376">
     <w:lsdException w:name="Normal" w:uiPriority="0" w:qFormat="1"/>
     <w:lsdException w:name="heading 1" w:uiPriority="9" w:qFormat="1"/>
     <w:lsdException w:name="heading 2" w:semiHidden="1" w:uiPriority="9" w:unhideWhenUsed="1" w:qFormat="1"/>
@@ -4566,6 +6767,7 @@
     <w:lsdException w:name="HTML Sample" w:semiHidden="1" w:unhideWhenUsed="1"/>
     <w:lsdException w:name="HTML Typewriter" w:semiHidden="1" w:unhideWhenUsed="1"/>
     <w:lsdException w:name="HTML Variable" w:semiHidden="1" w:unhideWhenUsed="1"/>
+    <w:lsdException w:name="Normal Table" w:semiHidden="1" w:unhideWhenUsed="1"/>
     <w:lsdException w:name="annotation subject" w:semiHidden="1" w:unhideWhenUsed="1"/>
     <w:lsdException w:name="No List" w:semiHidden="1" w:unhideWhenUsed="1"/>
     <w:lsdException w:name="Outline List 1" w:semiHidden="1" w:unhideWhenUsed="1"/>
@@ -4612,8 +6814,10 @@
     <w:lsdException w:name="Table Subtle 2" w:semiHidden="1" w:unhideWhenUsed="1"/>
     <w:lsdException w:name="Table Web 1" w:semiHidden="1" w:unhideWhenUsed="1"/>
     <w:lsdException w:name="Table Web 2" w:semiHidden="1" w:unhideWhenUsed="1"/>
+    <w:lsdException w:name="Table Web 3" w:semiHidden="1" w:unhideWhenUsed="1"/>
     <w:lsdException w:name="Balloon Text" w:semiHidden="1" w:unhideWhenUsed="1"/>
     <w:lsdException w:name="Table Grid" w:uiPriority="39"/>
+    <w:lsdException w:name="Table Theme" w:semiHidden="1" w:unhideWhenUsed="1"/>
     <w:lsdException w:name="Placeholder Text" w:semiHidden="1"/>
     <w:lsdException w:name="No Spacing" w:uiPriority="1" w:qFormat="1"/>
     <w:lsdException w:name="Light Shading" w:uiPriority="60"/>
@@ -4834,7 +7038,6 @@
     <w:lsdException w:name="Hashtag" w:semiHidden="1" w:unhideWhenUsed="1"/>
     <w:lsdException w:name="Unresolved Mention" w:semiHidden="1" w:unhideWhenUsed="1"/>
     <w:lsdException w:name="Smart Link" w:semiHidden="1" w:unhideWhenUsed="1"/>
-    <w:lsdException w:name="Smart Link Error" w:semiHidden="1" w:unhideWhenUsed="1"/>
   </w:latentStyles>
   <w:style w:type="paragraph" w:default="1" w:styleId="Normal">
     <w:name w:val="Normal"/>

</xml_diff>